<commit_message>
Added "cronograma" and "lista de abreviaturas e siglas"
</commit_message>
<xml_diff>
--- a/Files/research/projeto_de_pesquisa_abnt.docx
+++ b/Files/research/projeto_de_pesquisa_abnt.docx
@@ -1027,32 +1027,40 @@
     </w:p>
     <w:p>
       <w:pPr>
-        <w:pStyle w:val="TextBody"/>
-        <w:bidi w:val="0"/>
-        <w:jc w:val="start"/>
-        <w:rPr>
-          <w:rFonts w:ascii="Arial" w:hAnsi="Arial"/>
-        </w:rPr>
-      </w:pPr>
-      <w:r>
-        <w:rPr>
-          <w:rFonts w:ascii="Arial" w:hAnsi="Arial"/>
-        </w:rPr>
-        <w:t>2</w:t>
-      </w:r>
-      <w:r>
-        <w:rPr>
-          <w:rFonts w:ascii="Arial" w:hAnsi="Arial"/>
-        </w:rPr>
-        <w:t xml:space="preserve">) </w:t>
-      </w:r>
-      <w:r>
-        <w:rPr>
-          <w:rFonts w:ascii="Arial" w:hAnsi="Arial"/>
-          <w:b/>
-          <w:bCs/>
-        </w:rPr>
-        <w:t>LISTA DE TABELAS</w:t>
+        <w:pStyle w:val="Normal"/>
+        <w:bidi w:val="0"/>
+        <w:jc w:val="start"/>
+        <w:rPr>
+          <w:rFonts w:ascii="Arial" w:hAnsi="Arial"/>
+        </w:rPr>
+      </w:pPr>
+      <w:r>
+        <w:rPr>
+          <w:rFonts w:ascii="Arial" w:hAnsi="Arial"/>
+        </w:rPr>
+        <w:t xml:space="preserve">2) </w:t>
+      </w:r>
+      <w:r>
+        <w:rPr>
+          <w:b/>
+          <w:bCs/>
+        </w:rPr>
+        <w:t xml:space="preserve">LISTA DE ABREVIATURAS E SIGLAS </w:t>
+      </w:r>
+    </w:p>
+    <w:p>
+      <w:pPr>
+        <w:pStyle w:val="Normal"/>
+        <w:bidi w:val="0"/>
+        <w:jc w:val="start"/>
+        <w:rPr>
+          <w:rFonts w:ascii="Arial" w:hAnsi="Arial"/>
+        </w:rPr>
+      </w:pPr>
+      <w:r>
+        <w:rPr>
+          <w:rFonts w:ascii="Arial" w:hAnsi="Arial"/>
+        </w:rPr>
       </w:r>
     </w:p>
     <w:p>
@@ -1063,26 +1071,130 @@
         <w:jc w:val="start"/>
         <w:rPr>
           <w:rFonts w:ascii="Arial" w:hAnsi="Arial"/>
-          <w:b/>
-          <w:bCs/>
-        </w:rPr>
-      </w:pPr>
-      <w:r>
-        <w:rPr>
-          <w:rFonts w:ascii="Arial" w:hAnsi="Arial"/>
-          <w:b/>
-          <w:bCs/>
-        </w:rPr>
-        <w:t>Tabela de cronograma</w:t>
-        <w:br/>
-      </w:r>
-      <w:r>
-        <w:rPr>
-          <w:rFonts w:ascii="Arial" w:hAnsi="Arial"/>
-          <w:b w:val="false"/>
-          <w:bCs w:val="false"/>
-        </w:rPr>
-        <w:t>*Item 6 dos elementos textuais</w:t>
+        </w:rPr>
+      </w:pPr>
+      <w:r>
+        <w:rPr>
+          <w:rFonts w:ascii="Arial" w:hAnsi="Arial"/>
+          <w:b w:val="false"/>
+          <w:bCs w:val="false"/>
+        </w:rPr>
+        <w:t>TST</w:t>
+        <w:tab/>
+        <w:tab/>
+        <w:t>Tribunal Superior do Trabalho</w:t>
+      </w:r>
+    </w:p>
+    <w:p>
+      <w:pPr>
+        <w:pStyle w:val="TextBody"/>
+        <w:bidi w:val="0"/>
+        <w:ind w:start="709" w:hanging="0"/>
+        <w:jc w:val="start"/>
+        <w:rPr>
+          <w:rFonts w:ascii="Arial" w:hAnsi="Arial"/>
+        </w:rPr>
+      </w:pPr>
+      <w:r>
+        <w:rPr>
+          <w:rFonts w:ascii="Arial" w:hAnsi="Arial"/>
+          <w:b w:val="false"/>
+          <w:bCs w:val="false"/>
+        </w:rPr>
+        <w:t>IBGE</w:t>
+        <w:tab/>
+        <w:tab/>
+        <w:t>Instituto Brasileiro de Geografia e Estatística</w:t>
+      </w:r>
+    </w:p>
+    <w:p>
+      <w:pPr>
+        <w:pStyle w:val="TextBody"/>
+        <w:bidi w:val="0"/>
+        <w:ind w:start="709" w:hanging="0"/>
+        <w:jc w:val="start"/>
+        <w:rPr>
+          <w:rFonts w:ascii="Arial" w:hAnsi="Arial"/>
+        </w:rPr>
+      </w:pPr>
+      <w:r>
+        <w:rPr>
+          <w:rFonts w:ascii="Arial" w:hAnsi="Arial"/>
+          <w:b w:val="false"/>
+          <w:bCs w:val="false"/>
+        </w:rPr>
+        <w:t>AWS</w:t>
+        <w:tab/>
+        <w:tab/>
+        <w:t>Amazon Web Service</w:t>
+      </w:r>
+    </w:p>
+    <w:p>
+      <w:pPr>
+        <w:pStyle w:val="TextBody"/>
+        <w:bidi w:val="0"/>
+        <w:ind w:start="709" w:hanging="0"/>
+        <w:jc w:val="start"/>
+        <w:rPr>
+          <w:rFonts w:ascii="Arial" w:hAnsi="Arial" w:eastAsia="NSimSun" w:cs="Arial"/>
+          <w:b w:val="false"/>
+          <w:bCs w:val="false"/>
+          <w:color w:val="auto"/>
+          <w:kern w:val="2"/>
+          <w:sz w:val="24"/>
+          <w:szCs w:val="24"/>
+          <w:lang w:val="pt-BR" w:eastAsia="zh-CN" w:bidi="hi-IN"/>
+        </w:rPr>
+      </w:pPr>
+      <w:r>
+        <w:rPr>
+          <w:rFonts w:eastAsia="NSimSun" w:cs="Arial" w:ascii="Arial" w:hAnsi="Arial"/>
+          <w:b w:val="false"/>
+          <w:bCs w:val="false"/>
+          <w:color w:val="auto"/>
+          <w:kern w:val="2"/>
+          <w:sz w:val="24"/>
+          <w:szCs w:val="24"/>
+          <w:lang w:val="pt-BR" w:eastAsia="zh-CN" w:bidi="hi-IN"/>
+        </w:rPr>
+        <w:t>API</w:t>
+        <w:tab/>
+        <w:tab/>
+        <w:t>Application Programming Interface</w:t>
+      </w:r>
+    </w:p>
+    <w:p>
+      <w:pPr>
+        <w:pStyle w:val="TextBody"/>
+        <w:bidi w:val="0"/>
+        <w:ind w:start="709" w:hanging="0"/>
+        <w:jc w:val="start"/>
+        <w:rPr>
+          <w:rFonts w:ascii="Arial" w:hAnsi="Arial" w:eastAsia="NSimSun" w:cs="Arial"/>
+          <w:b w:val="false"/>
+          <w:bCs w:val="false"/>
+          <w:color w:val="auto"/>
+          <w:kern w:val="2"/>
+          <w:sz w:val="24"/>
+          <w:szCs w:val="24"/>
+          <w:lang w:val="pt-BR" w:eastAsia="zh-CN" w:bidi="hi-IN"/>
+        </w:rPr>
+      </w:pPr>
+      <w:r>
+        <w:rPr>
+          <w:rFonts w:eastAsia="NSimSun" w:cs="Arial" w:ascii="Arial" w:hAnsi="Arial"/>
+          <w:b w:val="false"/>
+          <w:bCs w:val="false"/>
+          <w:color w:val="auto"/>
+          <w:kern w:val="2"/>
+          <w:sz w:val="24"/>
+          <w:szCs w:val="24"/>
+          <w:lang w:val="pt-BR" w:eastAsia="zh-CN" w:bidi="hi-IN"/>
+        </w:rPr>
+        <w:t>UI</w:t>
+        <w:tab/>
+        <w:tab/>
+        <w:t>User Interface</w:t>
       </w:r>
     </w:p>
     <w:p>
@@ -1115,7 +1227,7 @@
         <w:rPr>
           <w:rFonts w:ascii="Arial" w:hAnsi="Arial"/>
         </w:rPr>
-        <w:t xml:space="preserve">3) </w:t>
+        <w:t xml:space="preserve">4) </w:t>
       </w:r>
       <w:r>
         <w:rPr>
@@ -1486,9 +1598,8 @@
       </w:pPr>
       <w:r>
         <w:rPr>
-          <w:rFonts w:ascii="Arial" w:hAnsi="Arial"/>
-          <w:b/>
-          <w:bCs/>
+          <w:b w:val="false"/>
+          <w:bCs w:val="false"/>
         </w:rPr>
       </w:r>
     </w:p>
@@ -1924,6 +2035,54 @@
         <w:rPr>
           <w:rFonts w:ascii="Arial" w:hAnsi="Arial"/>
         </w:rPr>
+      </w:r>
+    </w:p>
+    <w:p>
+      <w:pPr>
+        <w:pStyle w:val="TextBody"/>
+        <w:bidi w:val="0"/>
+        <w:ind w:start="0" w:hanging="0"/>
+        <w:jc w:val="start"/>
+        <w:rPr>
+          <w:rFonts w:ascii="Arial" w:hAnsi="Arial"/>
+        </w:rPr>
+      </w:pPr>
+      <w:r>
+        <w:rPr>
+          <w:rFonts w:ascii="Arial" w:hAnsi="Arial"/>
+        </w:rPr>
+      </w:r>
+    </w:p>
+    <w:p>
+      <w:pPr>
+        <w:pStyle w:val="TextBody"/>
+        <w:bidi w:val="0"/>
+        <w:ind w:start="0" w:hanging="0"/>
+        <w:jc w:val="start"/>
+        <w:rPr>
+          <w:rFonts w:ascii="Arial" w:hAnsi="Arial"/>
+        </w:rPr>
+      </w:pPr>
+      <w:r>
+        <w:rPr>
+          <w:rFonts w:ascii="Arial" w:hAnsi="Arial"/>
+        </w:rPr>
+      </w:r>
+    </w:p>
+    <w:p>
+      <w:pPr>
+        <w:pStyle w:val="TextBody"/>
+        <w:bidi w:val="0"/>
+        <w:ind w:start="0" w:hanging="0"/>
+        <w:jc w:val="start"/>
+        <w:rPr>
+          <w:rFonts w:ascii="Arial" w:hAnsi="Arial"/>
+        </w:rPr>
+      </w:pPr>
+      <w:r>
+        <w:rPr>
+          <w:rFonts w:ascii="Arial" w:hAnsi="Arial"/>
+        </w:rPr>
         <w:t xml:space="preserve">6) </w:t>
       </w:r>
       <w:r>
@@ -1935,142 +2094,2172 @@
         <w:t>CRONOGRAMA</w:t>
       </w:r>
     </w:p>
-    <w:p>
-      <w:pPr>
-        <w:pStyle w:val="TextBody"/>
-        <w:bidi w:val="0"/>
-        <w:ind w:start="0" w:hanging="0"/>
-        <w:jc w:val="start"/>
-        <w:rPr>
-          <w:rFonts w:ascii="Arial" w:hAnsi="Arial"/>
-        </w:rPr>
-      </w:pPr>
-      <w:r>
-        <w:rPr>
-          <w:rFonts w:ascii="Arial" w:hAnsi="Arial"/>
-        </w:rPr>
-      </w:r>
-    </w:p>
-    <w:p>
-      <w:pPr>
-        <w:pStyle w:val="TextBody"/>
-        <w:bidi w:val="0"/>
-        <w:ind w:start="0" w:hanging="0"/>
-        <w:jc w:val="start"/>
-        <w:rPr>
-          <w:rFonts w:ascii="Arial" w:hAnsi="Arial"/>
-          <w:b/>
-          <w:bCs/>
-        </w:rPr>
-      </w:pPr>
-      <w:r>
-        <w:rPr>
-          <w:rFonts w:ascii="Arial" w:hAnsi="Arial"/>
-          <w:b/>
-          <w:bCs/>
-        </w:rPr>
-      </w:r>
-    </w:p>
-    <w:p>
-      <w:pPr>
-        <w:pStyle w:val="TextBody"/>
-        <w:bidi w:val="0"/>
-        <w:ind w:start="0" w:hanging="0"/>
-        <w:jc w:val="start"/>
-        <w:rPr>
-          <w:rFonts w:ascii="Arial" w:hAnsi="Arial"/>
-          <w:b/>
-          <w:bCs/>
-        </w:rPr>
-      </w:pPr>
-      <w:r>
-        <w:rPr>
-          <w:rFonts w:ascii="Arial" w:hAnsi="Arial"/>
-          <w:b/>
-          <w:bCs/>
-        </w:rPr>
-      </w:r>
-    </w:p>
-    <w:p>
-      <w:pPr>
-        <w:pStyle w:val="TextBody"/>
-        <w:bidi w:val="0"/>
-        <w:ind w:start="0" w:hanging="0"/>
-        <w:jc w:val="start"/>
-        <w:rPr>
-          <w:rFonts w:ascii="Arial" w:hAnsi="Arial"/>
-          <w:b/>
-          <w:bCs/>
-        </w:rPr>
-      </w:pPr>
-      <w:r>
-        <w:rPr>
-          <w:rFonts w:ascii="Arial" w:hAnsi="Arial"/>
-          <w:b/>
-          <w:bCs/>
-        </w:rPr>
-      </w:r>
-    </w:p>
-    <w:p>
-      <w:pPr>
-        <w:pStyle w:val="TextBody"/>
-        <w:bidi w:val="0"/>
-        <w:ind w:start="0" w:hanging="0"/>
-        <w:jc w:val="start"/>
-        <w:rPr>
-          <w:rFonts w:ascii="Arial" w:hAnsi="Arial"/>
-          <w:b/>
-          <w:bCs/>
-        </w:rPr>
-      </w:pPr>
-      <w:r>
-        <w:rPr>
-          <w:rFonts w:ascii="Arial" w:hAnsi="Arial"/>
-          <w:b/>
-          <w:bCs/>
-        </w:rPr>
-      </w:r>
-    </w:p>
-    <w:p>
-      <w:pPr>
-        <w:pStyle w:val="TextBody"/>
-        <w:bidi w:val="0"/>
-        <w:ind w:start="0" w:hanging="0"/>
-        <w:jc w:val="start"/>
-        <w:rPr>
-          <w:rFonts w:ascii="Arial" w:hAnsi="Arial"/>
-          <w:b/>
-          <w:bCs/>
-        </w:rPr>
-      </w:pPr>
-      <w:r>
-        <w:rPr>
-          <w:rFonts w:ascii="Arial" w:hAnsi="Arial"/>
-          <w:b/>
-          <w:bCs/>
-        </w:rPr>
-      </w:r>
-    </w:p>
-    <w:p>
-      <w:pPr>
-        <w:pStyle w:val="TextBody"/>
-        <w:bidi w:val="0"/>
-        <w:ind w:start="0" w:hanging="0"/>
-        <w:jc w:val="start"/>
-        <w:rPr>
-          <w:rFonts w:ascii="Arial" w:hAnsi="Arial"/>
-          <w:b/>
-          <w:bCs/>
-        </w:rPr>
-      </w:pPr>
-      <w:r>
-        <w:rPr>
-          <w:rFonts w:ascii="Arial" w:hAnsi="Arial"/>
-          <w:b/>
-          <w:bCs/>
-        </w:rPr>
-      </w:r>
-    </w:p>
+    <w:tbl>
+      <w:tblPr>
+        <w:tblW w:w="10260" w:type="dxa"/>
+        <w:jc w:val="start"/>
+        <w:tblInd w:w="-241" w:type="dxa"/>
+        <w:tblLayout w:type="fixed"/>
+        <w:tblCellMar>
+          <w:top w:w="55" w:type="dxa"/>
+          <w:start w:w="55" w:type="dxa"/>
+          <w:bottom w:w="55" w:type="dxa"/>
+          <w:end w:w="55" w:type="dxa"/>
+        </w:tblCellMar>
+      </w:tblPr>
+      <w:tblGrid>
+        <w:gridCol w:w="4305"/>
+        <w:gridCol w:w="855"/>
+        <w:gridCol w:w="855"/>
+        <w:gridCol w:w="855"/>
+        <w:gridCol w:w="840"/>
+        <w:gridCol w:w="855"/>
+        <w:gridCol w:w="845"/>
+        <w:gridCol w:w="850"/>
+      </w:tblGrid>
+      <w:tr>
+        <w:trPr/>
+        <w:tc>
+          <w:tcPr>
+            <w:tcW w:w="4305" w:type="dxa"/>
+            <w:tcBorders>
+              <w:top w:val="single" w:sz="4" w:space="0" w:color="000000"/>
+              <w:start w:val="single" w:sz="4" w:space="0" w:color="000000"/>
+              <w:bottom w:val="single" w:sz="4" w:space="0" w:color="000000"/>
+            </w:tcBorders>
+          </w:tcPr>
+          <w:p>
+            <w:pPr>
+              <w:pStyle w:val="TableContents"/>
+              <w:widowControl w:val="false"/>
+              <w:jc w:val="start"/>
+              <w:rPr>
+                <w:rFonts w:ascii="Liberation Serif" w:hAnsi="Liberation Serif"/>
+                <w:b w:val="false"/>
+                <w:bCs w:val="false"/>
+                <w:i w:val="false"/>
+                <w:i w:val="false"/>
+                <w:iCs w:val="false"/>
+                <w:strike w:val="false"/>
+                <w:dstrike w:val="false"/>
+                <w:outline w:val="false"/>
+                <w:shadow w:val="false"/>
+                <w:color w:val="000000"/>
+                <w:sz w:val="24"/>
+                <w:szCs w:val="24"/>
+                <w:u w:val="none"/>
+              </w:rPr>
+            </w:pPr>
+            <w:r>
+              <w:rPr>
+                <w:b w:val="false"/>
+                <w:bCs w:val="false"/>
+                <w:i w:val="false"/>
+                <w:iCs w:val="false"/>
+                <w:strike w:val="false"/>
+                <w:dstrike w:val="false"/>
+                <w:outline w:val="false"/>
+                <w:shadow w:val="false"/>
+                <w:color w:val="000000"/>
+                <w:sz w:val="24"/>
+                <w:szCs w:val="24"/>
+                <w:u w:val="none"/>
+              </w:rPr>
+            </w:r>
+          </w:p>
+        </w:tc>
+        <w:tc>
+          <w:tcPr>
+            <w:tcW w:w="855" w:type="dxa"/>
+            <w:tcBorders>
+              <w:top w:val="single" w:sz="6" w:space="0" w:color="000000"/>
+              <w:start w:val="single" w:sz="6" w:space="0" w:color="000000"/>
+              <w:bottom w:val="single" w:sz="6" w:space="0" w:color="000000"/>
+            </w:tcBorders>
+            <w:vAlign w:val="center"/>
+          </w:tcPr>
+          <w:p>
+            <w:pPr>
+              <w:pStyle w:val="TableContents"/>
+              <w:widowControl w:val="false"/>
+              <w:jc w:val="center"/>
+              <w:rPr>
+                <w:sz w:val="24"/>
+                <w:szCs w:val="24"/>
+              </w:rPr>
+            </w:pPr>
+            <w:r>
+              <w:rPr>
+                <w:sz w:val="24"/>
+                <w:szCs w:val="24"/>
+              </w:rPr>
+              <w:t>Mai</w:t>
+            </w:r>
+          </w:p>
+        </w:tc>
+        <w:tc>
+          <w:tcPr>
+            <w:tcW w:w="855" w:type="dxa"/>
+            <w:tcBorders>
+              <w:top w:val="single" w:sz="6" w:space="0" w:color="000000"/>
+              <w:start w:val="single" w:sz="6" w:space="0" w:color="000000"/>
+              <w:bottom w:val="single" w:sz="6" w:space="0" w:color="000000"/>
+            </w:tcBorders>
+            <w:vAlign w:val="center"/>
+          </w:tcPr>
+          <w:p>
+            <w:pPr>
+              <w:pStyle w:val="TableContents"/>
+              <w:widowControl w:val="false"/>
+              <w:jc w:val="center"/>
+              <w:rPr>
+                <w:sz w:val="24"/>
+                <w:szCs w:val="24"/>
+              </w:rPr>
+            </w:pPr>
+            <w:r>
+              <w:rPr>
+                <w:sz w:val="24"/>
+                <w:szCs w:val="24"/>
+              </w:rPr>
+              <w:t>Jun</w:t>
+            </w:r>
+          </w:p>
+        </w:tc>
+        <w:tc>
+          <w:tcPr>
+            <w:tcW w:w="855" w:type="dxa"/>
+            <w:tcBorders>
+              <w:top w:val="single" w:sz="6" w:space="0" w:color="000000"/>
+              <w:start w:val="single" w:sz="6" w:space="0" w:color="000000"/>
+              <w:bottom w:val="single" w:sz="6" w:space="0" w:color="000000"/>
+            </w:tcBorders>
+            <w:vAlign w:val="center"/>
+          </w:tcPr>
+          <w:p>
+            <w:pPr>
+              <w:pStyle w:val="TableContents"/>
+              <w:widowControl w:val="false"/>
+              <w:jc w:val="center"/>
+              <w:rPr>
+                <w:sz w:val="24"/>
+                <w:szCs w:val="24"/>
+              </w:rPr>
+            </w:pPr>
+            <w:r>
+              <w:rPr>
+                <w:sz w:val="24"/>
+                <w:szCs w:val="24"/>
+              </w:rPr>
+              <w:t>Jul</w:t>
+            </w:r>
+          </w:p>
+        </w:tc>
+        <w:tc>
+          <w:tcPr>
+            <w:tcW w:w="840" w:type="dxa"/>
+            <w:tcBorders>
+              <w:top w:val="single" w:sz="6" w:space="0" w:color="000000"/>
+              <w:start w:val="single" w:sz="6" w:space="0" w:color="000000"/>
+              <w:bottom w:val="single" w:sz="6" w:space="0" w:color="000000"/>
+            </w:tcBorders>
+            <w:vAlign w:val="center"/>
+          </w:tcPr>
+          <w:p>
+            <w:pPr>
+              <w:pStyle w:val="TableContents"/>
+              <w:widowControl w:val="false"/>
+              <w:jc w:val="center"/>
+              <w:rPr>
+                <w:sz w:val="24"/>
+                <w:szCs w:val="24"/>
+              </w:rPr>
+            </w:pPr>
+            <w:r>
+              <w:rPr>
+                <w:sz w:val="24"/>
+                <w:szCs w:val="24"/>
+              </w:rPr>
+              <w:t>Ago</w:t>
+            </w:r>
+          </w:p>
+        </w:tc>
+        <w:tc>
+          <w:tcPr>
+            <w:tcW w:w="855" w:type="dxa"/>
+            <w:tcBorders>
+              <w:top w:val="single" w:sz="6" w:space="0" w:color="000000"/>
+              <w:start w:val="single" w:sz="6" w:space="0" w:color="000000"/>
+              <w:bottom w:val="single" w:sz="6" w:space="0" w:color="000000"/>
+            </w:tcBorders>
+            <w:vAlign w:val="center"/>
+          </w:tcPr>
+          <w:p>
+            <w:pPr>
+              <w:pStyle w:val="TableContents"/>
+              <w:widowControl w:val="false"/>
+              <w:jc w:val="center"/>
+              <w:rPr>
+                <w:sz w:val="24"/>
+                <w:szCs w:val="24"/>
+              </w:rPr>
+            </w:pPr>
+            <w:r>
+              <w:rPr>
+                <w:sz w:val="24"/>
+                <w:szCs w:val="24"/>
+              </w:rPr>
+              <w:t>Set</w:t>
+            </w:r>
+          </w:p>
+        </w:tc>
+        <w:tc>
+          <w:tcPr>
+            <w:tcW w:w="845" w:type="dxa"/>
+            <w:tcBorders>
+              <w:top w:val="single" w:sz="6" w:space="0" w:color="000000"/>
+              <w:start w:val="single" w:sz="6" w:space="0" w:color="000000"/>
+              <w:bottom w:val="single" w:sz="6" w:space="0" w:color="000000"/>
+            </w:tcBorders>
+            <w:vAlign w:val="center"/>
+          </w:tcPr>
+          <w:p>
+            <w:pPr>
+              <w:pStyle w:val="TableContents"/>
+              <w:widowControl w:val="false"/>
+              <w:jc w:val="center"/>
+              <w:rPr>
+                <w:sz w:val="24"/>
+                <w:szCs w:val="24"/>
+              </w:rPr>
+            </w:pPr>
+            <w:r>
+              <w:rPr>
+                <w:sz w:val="24"/>
+                <w:szCs w:val="24"/>
+              </w:rPr>
+              <w:t>Out</w:t>
+            </w:r>
+          </w:p>
+        </w:tc>
+        <w:tc>
+          <w:tcPr>
+            <w:tcW w:w="850" w:type="dxa"/>
+            <w:tcBorders>
+              <w:top w:val="single" w:sz="6" w:space="0" w:color="000000"/>
+              <w:start w:val="single" w:sz="6" w:space="0" w:color="000000"/>
+              <w:bottom w:val="single" w:sz="6" w:space="0" w:color="000000"/>
+              <w:end w:val="single" w:sz="6" w:space="0" w:color="000000"/>
+            </w:tcBorders>
+            <w:vAlign w:val="center"/>
+          </w:tcPr>
+          <w:p>
+            <w:pPr>
+              <w:pStyle w:val="TableContents"/>
+              <w:widowControl w:val="false"/>
+              <w:jc w:val="center"/>
+              <w:rPr>
+                <w:sz w:val="24"/>
+                <w:szCs w:val="24"/>
+              </w:rPr>
+            </w:pPr>
+            <w:r>
+              <w:rPr>
+                <w:sz w:val="24"/>
+                <w:szCs w:val="24"/>
+              </w:rPr>
+              <w:t>Nov</w:t>
+            </w:r>
+          </w:p>
+        </w:tc>
+      </w:tr>
+      <w:tr>
+        <w:trPr/>
+        <w:tc>
+          <w:tcPr>
+            <w:tcW w:w="4305" w:type="dxa"/>
+            <w:tcBorders>
+              <w:start w:val="single" w:sz="4" w:space="0" w:color="000000"/>
+              <w:bottom w:val="single" w:sz="4" w:space="0" w:color="000000"/>
+            </w:tcBorders>
+            <w:vAlign w:val="center"/>
+          </w:tcPr>
+          <w:p>
+            <w:pPr>
+              <w:pStyle w:val="TableContents"/>
+              <w:widowControl w:val="false"/>
+              <w:jc w:val="start"/>
+              <w:rPr>
+                <w:b/>
+                <w:bCs/>
+              </w:rPr>
+            </w:pPr>
+            <w:r>
+              <w:rPr>
+                <w:b/>
+                <w:bCs/>
+                <w:i w:val="false"/>
+                <w:iCs w:val="false"/>
+                <w:strike w:val="false"/>
+                <w:dstrike w:val="false"/>
+                <w:outline w:val="false"/>
+                <w:shadow w:val="false"/>
+                <w:color w:val="000000"/>
+                <w:sz w:val="20"/>
+                <w:szCs w:val="20"/>
+                <w:u w:val="none"/>
+              </w:rPr>
+              <w:t xml:space="preserve">Design da UI </w:t>
+            </w:r>
+            <w:r>
+              <w:rPr>
+                <w:b/>
+                <w:bCs/>
+                <w:i w:val="false"/>
+                <w:iCs w:val="false"/>
+                <w:strike w:val="false"/>
+                <w:dstrike w:val="false"/>
+                <w:outline w:val="false"/>
+                <w:shadow w:val="false"/>
+                <w:color w:val="000000"/>
+                <w:sz w:val="20"/>
+                <w:szCs w:val="20"/>
+                <w:u w:val="none"/>
+              </w:rPr>
+              <w:t>(Figma)</w:t>
+            </w:r>
+          </w:p>
+        </w:tc>
+        <w:tc>
+          <w:tcPr>
+            <w:tcW w:w="855" w:type="dxa"/>
+            <w:tcBorders>
+              <w:start w:val="single" w:sz="6" w:space="0" w:color="000000"/>
+              <w:bottom w:val="single" w:sz="6" w:space="0" w:color="000000"/>
+            </w:tcBorders>
+            <w:shd w:fill="EEEEEE" w:val="clear"/>
+            <w:vAlign w:val="center"/>
+          </w:tcPr>
+          <w:p>
+            <w:pPr>
+              <w:pStyle w:val="TableContents"/>
+              <w:widowControl w:val="false"/>
+              <w:jc w:val="center"/>
+              <w:rPr>
+                <w:sz w:val="24"/>
+                <w:szCs w:val="24"/>
+              </w:rPr>
+            </w:pPr>
+            <w:r>
+              <w:rPr>
+                <w:rFonts w:ascii="Liberation Sans" w:hAnsi="Liberation Sans"/>
+                <w:b w:val="false"/>
+                <w:bCs w:val="false"/>
+                <w:i w:val="false"/>
+                <w:iCs w:val="false"/>
+                <w:strike w:val="false"/>
+                <w:dstrike w:val="false"/>
+                <w:outline w:val="false"/>
+                <w:shadow w:val="false"/>
+                <w:color w:val="000000"/>
+                <w:sz w:val="24"/>
+                <w:szCs w:val="24"/>
+                <w:u w:val="none"/>
+              </w:rPr>
+              <w:t>X</w:t>
+            </w:r>
+          </w:p>
+        </w:tc>
+        <w:tc>
+          <w:tcPr>
+            <w:tcW w:w="855" w:type="dxa"/>
+            <w:tcBorders>
+              <w:start w:val="single" w:sz="6" w:space="0" w:color="000000"/>
+              <w:bottom w:val="single" w:sz="6" w:space="0" w:color="000000"/>
+            </w:tcBorders>
+            <w:shd w:fill="EEEEEE" w:val="clear"/>
+            <w:vAlign w:val="center"/>
+          </w:tcPr>
+          <w:p>
+            <w:pPr>
+              <w:pStyle w:val="TableContents"/>
+              <w:widowControl w:val="false"/>
+              <w:jc w:val="center"/>
+              <w:rPr>
+                <w:rFonts w:ascii="Liberation Sans" w:hAnsi="Liberation Sans"/>
+                <w:b w:val="false"/>
+                <w:bCs w:val="false"/>
+                <w:i w:val="false"/>
+                <w:i w:val="false"/>
+                <w:iCs w:val="false"/>
+                <w:strike w:val="false"/>
+                <w:dstrike w:val="false"/>
+                <w:outline w:val="false"/>
+                <w:shadow w:val="false"/>
+                <w:color w:val="000000"/>
+                <w:sz w:val="24"/>
+                <w:szCs w:val="24"/>
+                <w:u w:val="none"/>
+              </w:rPr>
+            </w:pPr>
+            <w:r>
+              <w:rPr>
+                <w:rFonts w:ascii="Liberation Sans" w:hAnsi="Liberation Sans"/>
+                <w:b w:val="false"/>
+                <w:bCs w:val="false"/>
+                <w:i w:val="false"/>
+                <w:iCs w:val="false"/>
+                <w:strike w:val="false"/>
+                <w:dstrike w:val="false"/>
+                <w:outline w:val="false"/>
+                <w:shadow w:val="false"/>
+                <w:color w:val="000000"/>
+                <w:sz w:val="24"/>
+                <w:szCs w:val="24"/>
+                <w:u w:val="none"/>
+              </w:rPr>
+            </w:r>
+          </w:p>
+        </w:tc>
+        <w:tc>
+          <w:tcPr>
+            <w:tcW w:w="855" w:type="dxa"/>
+            <w:tcBorders>
+              <w:start w:val="single" w:sz="6" w:space="0" w:color="000000"/>
+              <w:bottom w:val="single" w:sz="6" w:space="0" w:color="000000"/>
+            </w:tcBorders>
+            <w:shd w:fill="EEEEEE" w:val="clear"/>
+            <w:vAlign w:val="center"/>
+          </w:tcPr>
+          <w:p>
+            <w:pPr>
+              <w:pStyle w:val="TableContents"/>
+              <w:widowControl w:val="false"/>
+              <w:jc w:val="center"/>
+              <w:rPr>
+                <w:rFonts w:ascii="Liberation Sans" w:hAnsi="Liberation Sans"/>
+                <w:b w:val="false"/>
+                <w:bCs w:val="false"/>
+                <w:i w:val="false"/>
+                <w:i w:val="false"/>
+                <w:iCs w:val="false"/>
+                <w:strike w:val="false"/>
+                <w:dstrike w:val="false"/>
+                <w:outline w:val="false"/>
+                <w:shadow w:val="false"/>
+                <w:color w:val="000000"/>
+                <w:sz w:val="24"/>
+                <w:szCs w:val="24"/>
+                <w:u w:val="none"/>
+              </w:rPr>
+            </w:pPr>
+            <w:r>
+              <w:rPr>
+                <w:rFonts w:ascii="Liberation Sans" w:hAnsi="Liberation Sans"/>
+                <w:b w:val="false"/>
+                <w:bCs w:val="false"/>
+                <w:i w:val="false"/>
+                <w:iCs w:val="false"/>
+                <w:strike w:val="false"/>
+                <w:dstrike w:val="false"/>
+                <w:outline w:val="false"/>
+                <w:shadow w:val="false"/>
+                <w:color w:val="000000"/>
+                <w:sz w:val="24"/>
+                <w:szCs w:val="24"/>
+                <w:u w:val="none"/>
+              </w:rPr>
+            </w:r>
+          </w:p>
+        </w:tc>
+        <w:tc>
+          <w:tcPr>
+            <w:tcW w:w="840" w:type="dxa"/>
+            <w:tcBorders>
+              <w:start w:val="single" w:sz="6" w:space="0" w:color="000000"/>
+              <w:bottom w:val="single" w:sz="6" w:space="0" w:color="000000"/>
+            </w:tcBorders>
+            <w:shd w:fill="EEEEEE" w:val="clear"/>
+            <w:vAlign w:val="center"/>
+          </w:tcPr>
+          <w:p>
+            <w:pPr>
+              <w:pStyle w:val="TableContents"/>
+              <w:widowControl w:val="false"/>
+              <w:jc w:val="center"/>
+              <w:rPr>
+                <w:rFonts w:ascii="Liberation Sans" w:hAnsi="Liberation Sans"/>
+                <w:b w:val="false"/>
+                <w:bCs w:val="false"/>
+                <w:i w:val="false"/>
+                <w:i w:val="false"/>
+                <w:iCs w:val="false"/>
+                <w:strike w:val="false"/>
+                <w:dstrike w:val="false"/>
+                <w:outline w:val="false"/>
+                <w:shadow w:val="false"/>
+                <w:color w:val="000000"/>
+                <w:sz w:val="24"/>
+                <w:szCs w:val="24"/>
+                <w:u w:val="none"/>
+              </w:rPr>
+            </w:pPr>
+            <w:r>
+              <w:rPr>
+                <w:rFonts w:ascii="Liberation Sans" w:hAnsi="Liberation Sans"/>
+                <w:b w:val="false"/>
+                <w:bCs w:val="false"/>
+                <w:i w:val="false"/>
+                <w:iCs w:val="false"/>
+                <w:strike w:val="false"/>
+                <w:dstrike w:val="false"/>
+                <w:outline w:val="false"/>
+                <w:shadow w:val="false"/>
+                <w:color w:val="000000"/>
+                <w:sz w:val="24"/>
+                <w:szCs w:val="24"/>
+                <w:u w:val="none"/>
+              </w:rPr>
+            </w:r>
+          </w:p>
+        </w:tc>
+        <w:tc>
+          <w:tcPr>
+            <w:tcW w:w="855" w:type="dxa"/>
+            <w:tcBorders>
+              <w:start w:val="single" w:sz="6" w:space="0" w:color="000000"/>
+              <w:bottom w:val="single" w:sz="6" w:space="0" w:color="000000"/>
+            </w:tcBorders>
+            <w:shd w:fill="EEEEEE" w:val="clear"/>
+            <w:vAlign w:val="center"/>
+          </w:tcPr>
+          <w:p>
+            <w:pPr>
+              <w:pStyle w:val="TableContents"/>
+              <w:widowControl w:val="false"/>
+              <w:jc w:val="center"/>
+              <w:rPr>
+                <w:rFonts w:ascii="Liberation Sans" w:hAnsi="Liberation Sans"/>
+                <w:b w:val="false"/>
+                <w:bCs w:val="false"/>
+                <w:i w:val="false"/>
+                <w:i w:val="false"/>
+                <w:iCs w:val="false"/>
+                <w:strike w:val="false"/>
+                <w:dstrike w:val="false"/>
+                <w:outline w:val="false"/>
+                <w:shadow w:val="false"/>
+                <w:color w:val="000000"/>
+                <w:sz w:val="24"/>
+                <w:szCs w:val="24"/>
+                <w:u w:val="none"/>
+              </w:rPr>
+            </w:pPr>
+            <w:r>
+              <w:rPr>
+                <w:rFonts w:ascii="Liberation Sans" w:hAnsi="Liberation Sans"/>
+                <w:b w:val="false"/>
+                <w:bCs w:val="false"/>
+                <w:i w:val="false"/>
+                <w:iCs w:val="false"/>
+                <w:strike w:val="false"/>
+                <w:dstrike w:val="false"/>
+                <w:outline w:val="false"/>
+                <w:shadow w:val="false"/>
+                <w:color w:val="000000"/>
+                <w:sz w:val="24"/>
+                <w:szCs w:val="24"/>
+                <w:u w:val="none"/>
+              </w:rPr>
+            </w:r>
+          </w:p>
+        </w:tc>
+        <w:tc>
+          <w:tcPr>
+            <w:tcW w:w="845" w:type="dxa"/>
+            <w:tcBorders>
+              <w:start w:val="single" w:sz="6" w:space="0" w:color="000000"/>
+              <w:bottom w:val="single" w:sz="6" w:space="0" w:color="000000"/>
+            </w:tcBorders>
+            <w:shd w:fill="EEEEEE" w:val="clear"/>
+            <w:vAlign w:val="center"/>
+          </w:tcPr>
+          <w:p>
+            <w:pPr>
+              <w:pStyle w:val="TableContents"/>
+              <w:widowControl w:val="false"/>
+              <w:jc w:val="center"/>
+              <w:rPr>
+                <w:rFonts w:ascii="Liberation Sans" w:hAnsi="Liberation Sans"/>
+                <w:b w:val="false"/>
+                <w:bCs w:val="false"/>
+                <w:i w:val="false"/>
+                <w:i w:val="false"/>
+                <w:iCs w:val="false"/>
+                <w:strike w:val="false"/>
+                <w:dstrike w:val="false"/>
+                <w:outline w:val="false"/>
+                <w:shadow w:val="false"/>
+                <w:color w:val="000000"/>
+                <w:sz w:val="24"/>
+                <w:szCs w:val="24"/>
+                <w:u w:val="none"/>
+              </w:rPr>
+            </w:pPr>
+            <w:r>
+              <w:rPr>
+                <w:rFonts w:ascii="Liberation Sans" w:hAnsi="Liberation Sans"/>
+                <w:b w:val="false"/>
+                <w:bCs w:val="false"/>
+                <w:i w:val="false"/>
+                <w:iCs w:val="false"/>
+                <w:strike w:val="false"/>
+                <w:dstrike w:val="false"/>
+                <w:outline w:val="false"/>
+                <w:shadow w:val="false"/>
+                <w:color w:val="000000"/>
+                <w:sz w:val="24"/>
+                <w:szCs w:val="24"/>
+                <w:u w:val="none"/>
+              </w:rPr>
+            </w:r>
+          </w:p>
+        </w:tc>
+        <w:tc>
+          <w:tcPr>
+            <w:tcW w:w="850" w:type="dxa"/>
+            <w:tcBorders>
+              <w:start w:val="single" w:sz="6" w:space="0" w:color="000000"/>
+              <w:bottom w:val="single" w:sz="6" w:space="0" w:color="000000"/>
+              <w:end w:val="single" w:sz="6" w:space="0" w:color="000000"/>
+            </w:tcBorders>
+            <w:shd w:fill="EEEEEE" w:val="clear"/>
+            <w:vAlign w:val="center"/>
+          </w:tcPr>
+          <w:p>
+            <w:pPr>
+              <w:pStyle w:val="TableContents"/>
+              <w:widowControl w:val="false"/>
+              <w:jc w:val="center"/>
+              <w:rPr>
+                <w:rFonts w:ascii="Liberation Sans" w:hAnsi="Liberation Sans"/>
+                <w:b w:val="false"/>
+                <w:bCs w:val="false"/>
+                <w:i w:val="false"/>
+                <w:i w:val="false"/>
+                <w:iCs w:val="false"/>
+                <w:strike w:val="false"/>
+                <w:dstrike w:val="false"/>
+                <w:outline w:val="false"/>
+                <w:shadow w:val="false"/>
+                <w:color w:val="000000"/>
+                <w:sz w:val="24"/>
+                <w:szCs w:val="24"/>
+                <w:u w:val="none"/>
+              </w:rPr>
+            </w:pPr>
+            <w:r>
+              <w:rPr>
+                <w:rFonts w:ascii="Liberation Sans" w:hAnsi="Liberation Sans"/>
+                <w:b w:val="false"/>
+                <w:bCs w:val="false"/>
+                <w:i w:val="false"/>
+                <w:iCs w:val="false"/>
+                <w:strike w:val="false"/>
+                <w:dstrike w:val="false"/>
+                <w:outline w:val="false"/>
+                <w:shadow w:val="false"/>
+                <w:color w:val="000000"/>
+                <w:sz w:val="24"/>
+                <w:szCs w:val="24"/>
+                <w:u w:val="none"/>
+              </w:rPr>
+            </w:r>
+          </w:p>
+        </w:tc>
+      </w:tr>
+      <w:tr>
+        <w:trPr/>
+        <w:tc>
+          <w:tcPr>
+            <w:tcW w:w="4305" w:type="dxa"/>
+            <w:tcBorders>
+              <w:start w:val="single" w:sz="4" w:space="0" w:color="000000"/>
+              <w:bottom w:val="single" w:sz="4" w:space="0" w:color="000000"/>
+            </w:tcBorders>
+            <w:vAlign w:val="center"/>
+          </w:tcPr>
+          <w:p>
+            <w:pPr>
+              <w:pStyle w:val="TableContents"/>
+              <w:widowControl w:val="false"/>
+              <w:jc w:val="start"/>
+              <w:rPr>
+                <w:b/>
+                <w:bCs/>
+              </w:rPr>
+            </w:pPr>
+            <w:r>
+              <w:rPr>
+                <w:b/>
+                <w:bCs/>
+                <w:i w:val="false"/>
+                <w:iCs w:val="false"/>
+                <w:strike w:val="false"/>
+                <w:dstrike w:val="false"/>
+                <w:outline w:val="false"/>
+                <w:shadow w:val="false"/>
+                <w:color w:val="000000"/>
+                <w:sz w:val="20"/>
+                <w:szCs w:val="20"/>
+                <w:u w:val="none"/>
+              </w:rPr>
+              <w:t xml:space="preserve">Construção do projeto </w:t>
+            </w:r>
+            <w:r>
+              <w:rPr>
+                <w:b/>
+                <w:bCs/>
+                <w:i w:val="false"/>
+                <w:iCs w:val="false"/>
+                <w:strike w:val="false"/>
+                <w:dstrike w:val="false"/>
+                <w:outline w:val="false"/>
+                <w:shadow w:val="false"/>
+                <w:color w:val="000000"/>
+                <w:sz w:val="20"/>
+                <w:szCs w:val="20"/>
+                <w:u w:val="none"/>
+              </w:rPr>
+              <w:t>(Desenvolvimento)</w:t>
+            </w:r>
+          </w:p>
+        </w:tc>
+        <w:tc>
+          <w:tcPr>
+            <w:tcW w:w="855" w:type="dxa"/>
+            <w:tcBorders>
+              <w:start w:val="single" w:sz="6" w:space="0" w:color="000000"/>
+              <w:bottom w:val="single" w:sz="6" w:space="0" w:color="000000"/>
+            </w:tcBorders>
+            <w:shd w:fill="EEEEEE" w:val="clear"/>
+            <w:vAlign w:val="center"/>
+          </w:tcPr>
+          <w:p>
+            <w:pPr>
+              <w:pStyle w:val="TableContents"/>
+              <w:widowControl w:val="false"/>
+              <w:jc w:val="center"/>
+              <w:rPr>
+                <w:rFonts w:ascii="Liberation Sans" w:hAnsi="Liberation Sans"/>
+                <w:b w:val="false"/>
+                <w:bCs w:val="false"/>
+                <w:i w:val="false"/>
+                <w:i w:val="false"/>
+                <w:iCs w:val="false"/>
+                <w:strike w:val="false"/>
+                <w:dstrike w:val="false"/>
+                <w:outline w:val="false"/>
+                <w:shadow w:val="false"/>
+                <w:color w:val="000000"/>
+                <w:sz w:val="24"/>
+                <w:szCs w:val="24"/>
+                <w:u w:val="none"/>
+              </w:rPr>
+            </w:pPr>
+            <w:r>
+              <w:rPr>
+                <w:rFonts w:ascii="Liberation Sans" w:hAnsi="Liberation Sans"/>
+                <w:b w:val="false"/>
+                <w:bCs w:val="false"/>
+                <w:i w:val="false"/>
+                <w:iCs w:val="false"/>
+                <w:strike w:val="false"/>
+                <w:dstrike w:val="false"/>
+                <w:outline w:val="false"/>
+                <w:shadow w:val="false"/>
+                <w:color w:val="000000"/>
+                <w:sz w:val="24"/>
+                <w:szCs w:val="24"/>
+                <w:u w:val="none"/>
+              </w:rPr>
+            </w:r>
+          </w:p>
+        </w:tc>
+        <w:tc>
+          <w:tcPr>
+            <w:tcW w:w="855" w:type="dxa"/>
+            <w:tcBorders>
+              <w:start w:val="single" w:sz="6" w:space="0" w:color="000000"/>
+              <w:bottom w:val="single" w:sz="6" w:space="0" w:color="000000"/>
+            </w:tcBorders>
+            <w:shd w:fill="EEEEEE" w:val="clear"/>
+            <w:vAlign w:val="center"/>
+          </w:tcPr>
+          <w:p>
+            <w:pPr>
+              <w:pStyle w:val="TableContents"/>
+              <w:widowControl w:val="false"/>
+              <w:jc w:val="center"/>
+              <w:rPr>
+                <w:sz w:val="24"/>
+                <w:szCs w:val="24"/>
+              </w:rPr>
+            </w:pPr>
+            <w:r>
+              <w:rPr>
+                <w:rFonts w:ascii="Liberation Sans" w:hAnsi="Liberation Sans"/>
+                <w:b w:val="false"/>
+                <w:bCs w:val="false"/>
+                <w:i w:val="false"/>
+                <w:iCs w:val="false"/>
+                <w:strike w:val="false"/>
+                <w:dstrike w:val="false"/>
+                <w:outline w:val="false"/>
+                <w:shadow w:val="false"/>
+                <w:color w:val="000000"/>
+                <w:sz w:val="24"/>
+                <w:szCs w:val="24"/>
+                <w:u w:val="none"/>
+              </w:rPr>
+              <w:t>X</w:t>
+            </w:r>
+          </w:p>
+        </w:tc>
+        <w:tc>
+          <w:tcPr>
+            <w:tcW w:w="855" w:type="dxa"/>
+            <w:tcBorders>
+              <w:start w:val="single" w:sz="6" w:space="0" w:color="000000"/>
+              <w:bottom w:val="single" w:sz="6" w:space="0" w:color="000000"/>
+            </w:tcBorders>
+            <w:shd w:fill="EEEEEE" w:val="clear"/>
+            <w:vAlign w:val="center"/>
+          </w:tcPr>
+          <w:p>
+            <w:pPr>
+              <w:pStyle w:val="TableContents"/>
+              <w:widowControl w:val="false"/>
+              <w:jc w:val="center"/>
+              <w:rPr>
+                <w:sz w:val="24"/>
+                <w:szCs w:val="24"/>
+              </w:rPr>
+            </w:pPr>
+            <w:r>
+              <w:rPr>
+                <w:rFonts w:ascii="Liberation Sans" w:hAnsi="Liberation Sans"/>
+                <w:b w:val="false"/>
+                <w:bCs w:val="false"/>
+                <w:i w:val="false"/>
+                <w:iCs w:val="false"/>
+                <w:strike w:val="false"/>
+                <w:dstrike w:val="false"/>
+                <w:outline w:val="false"/>
+                <w:shadow w:val="false"/>
+                <w:color w:val="000000"/>
+                <w:sz w:val="24"/>
+                <w:szCs w:val="24"/>
+                <w:u w:val="none"/>
+              </w:rPr>
+              <w:t>X</w:t>
+            </w:r>
+          </w:p>
+        </w:tc>
+        <w:tc>
+          <w:tcPr>
+            <w:tcW w:w="840" w:type="dxa"/>
+            <w:tcBorders>
+              <w:start w:val="single" w:sz="6" w:space="0" w:color="000000"/>
+              <w:bottom w:val="single" w:sz="6" w:space="0" w:color="000000"/>
+            </w:tcBorders>
+            <w:shd w:fill="EEEEEE" w:val="clear"/>
+            <w:vAlign w:val="center"/>
+          </w:tcPr>
+          <w:p>
+            <w:pPr>
+              <w:pStyle w:val="TableContents"/>
+              <w:widowControl w:val="false"/>
+              <w:jc w:val="center"/>
+              <w:rPr>
+                <w:sz w:val="24"/>
+                <w:szCs w:val="24"/>
+              </w:rPr>
+            </w:pPr>
+            <w:r>
+              <w:rPr>
+                <w:rFonts w:ascii="Liberation Sans" w:hAnsi="Liberation Sans"/>
+                <w:b w:val="false"/>
+                <w:bCs w:val="false"/>
+                <w:i w:val="false"/>
+                <w:iCs w:val="false"/>
+                <w:strike w:val="false"/>
+                <w:dstrike w:val="false"/>
+                <w:outline w:val="false"/>
+                <w:shadow w:val="false"/>
+                <w:color w:val="000000"/>
+                <w:sz w:val="24"/>
+                <w:szCs w:val="24"/>
+                <w:u w:val="none"/>
+              </w:rPr>
+              <w:t>X</w:t>
+            </w:r>
+          </w:p>
+        </w:tc>
+        <w:tc>
+          <w:tcPr>
+            <w:tcW w:w="855" w:type="dxa"/>
+            <w:tcBorders>
+              <w:start w:val="single" w:sz="6" w:space="0" w:color="000000"/>
+              <w:bottom w:val="single" w:sz="6" w:space="0" w:color="000000"/>
+            </w:tcBorders>
+            <w:shd w:fill="EEEEEE" w:val="clear"/>
+            <w:vAlign w:val="center"/>
+          </w:tcPr>
+          <w:p>
+            <w:pPr>
+              <w:pStyle w:val="TableContents"/>
+              <w:widowControl w:val="false"/>
+              <w:jc w:val="center"/>
+              <w:rPr>
+                <w:sz w:val="24"/>
+                <w:szCs w:val="24"/>
+              </w:rPr>
+            </w:pPr>
+            <w:r>
+              <w:rPr>
+                <w:rFonts w:ascii="Liberation Sans" w:hAnsi="Liberation Sans"/>
+                <w:b w:val="false"/>
+                <w:bCs w:val="false"/>
+                <w:i w:val="false"/>
+                <w:iCs w:val="false"/>
+                <w:strike w:val="false"/>
+                <w:dstrike w:val="false"/>
+                <w:outline w:val="false"/>
+                <w:shadow w:val="false"/>
+                <w:color w:val="000000"/>
+                <w:sz w:val="24"/>
+                <w:szCs w:val="24"/>
+                <w:u w:val="none"/>
+              </w:rPr>
+              <w:t>X</w:t>
+            </w:r>
+          </w:p>
+        </w:tc>
+        <w:tc>
+          <w:tcPr>
+            <w:tcW w:w="845" w:type="dxa"/>
+            <w:tcBorders>
+              <w:start w:val="single" w:sz="6" w:space="0" w:color="000000"/>
+              <w:bottom w:val="single" w:sz="6" w:space="0" w:color="000000"/>
+            </w:tcBorders>
+            <w:shd w:fill="EEEEEE" w:val="clear"/>
+            <w:vAlign w:val="center"/>
+          </w:tcPr>
+          <w:p>
+            <w:pPr>
+              <w:pStyle w:val="TableContents"/>
+              <w:widowControl w:val="false"/>
+              <w:jc w:val="center"/>
+              <w:rPr>
+                <w:sz w:val="24"/>
+                <w:szCs w:val="24"/>
+              </w:rPr>
+            </w:pPr>
+            <w:r>
+              <w:rPr>
+                <w:rFonts w:ascii="Liberation Sans" w:hAnsi="Liberation Sans"/>
+                <w:b w:val="false"/>
+                <w:bCs w:val="false"/>
+                <w:i w:val="false"/>
+                <w:iCs w:val="false"/>
+                <w:strike w:val="false"/>
+                <w:dstrike w:val="false"/>
+                <w:outline w:val="false"/>
+                <w:shadow w:val="false"/>
+                <w:color w:val="000000"/>
+                <w:sz w:val="24"/>
+                <w:szCs w:val="24"/>
+                <w:u w:val="none"/>
+              </w:rPr>
+              <w:t>X</w:t>
+            </w:r>
+          </w:p>
+        </w:tc>
+        <w:tc>
+          <w:tcPr>
+            <w:tcW w:w="850" w:type="dxa"/>
+            <w:tcBorders>
+              <w:start w:val="single" w:sz="6" w:space="0" w:color="000000"/>
+              <w:bottom w:val="single" w:sz="6" w:space="0" w:color="000000"/>
+              <w:end w:val="single" w:sz="6" w:space="0" w:color="000000"/>
+            </w:tcBorders>
+            <w:shd w:fill="EEEEEE" w:val="clear"/>
+            <w:vAlign w:val="center"/>
+          </w:tcPr>
+          <w:p>
+            <w:pPr>
+              <w:pStyle w:val="TableContents"/>
+              <w:widowControl w:val="false"/>
+              <w:jc w:val="center"/>
+              <w:rPr>
+                <w:sz w:val="24"/>
+                <w:szCs w:val="24"/>
+              </w:rPr>
+            </w:pPr>
+            <w:r>
+              <w:rPr>
+                <w:rFonts w:ascii="Liberation Sans" w:hAnsi="Liberation Sans"/>
+                <w:b w:val="false"/>
+                <w:bCs w:val="false"/>
+                <w:i w:val="false"/>
+                <w:iCs w:val="false"/>
+                <w:strike w:val="false"/>
+                <w:dstrike w:val="false"/>
+                <w:outline w:val="false"/>
+                <w:shadow w:val="false"/>
+                <w:color w:val="000000"/>
+                <w:sz w:val="24"/>
+                <w:szCs w:val="24"/>
+                <w:u w:val="none"/>
+              </w:rPr>
+              <w:t>X</w:t>
+            </w:r>
+          </w:p>
+        </w:tc>
+      </w:tr>
+      <w:tr>
+        <w:trPr/>
+        <w:tc>
+          <w:tcPr>
+            <w:tcW w:w="4305" w:type="dxa"/>
+            <w:tcBorders>
+              <w:start w:val="single" w:sz="4" w:space="0" w:color="000000"/>
+              <w:bottom w:val="single" w:sz="4" w:space="0" w:color="000000"/>
+            </w:tcBorders>
+            <w:vAlign w:val="center"/>
+          </w:tcPr>
+          <w:p>
+            <w:pPr>
+              <w:pStyle w:val="TableContents"/>
+              <w:widowControl w:val="false"/>
+              <w:jc w:val="start"/>
+              <w:rPr>
+                <w:b/>
+                <w:bCs/>
+              </w:rPr>
+            </w:pPr>
+            <w:r>
+              <w:rPr>
+                <w:b/>
+                <w:bCs/>
+                <w:i w:val="false"/>
+                <w:iCs w:val="false"/>
+                <w:strike w:val="false"/>
+                <w:dstrike w:val="false"/>
+                <w:outline w:val="false"/>
+                <w:shadow w:val="false"/>
+                <w:color w:val="000000"/>
+                <w:sz w:val="20"/>
+                <w:szCs w:val="20"/>
+                <w:u w:val="none"/>
+              </w:rPr>
+              <w:t>Tradução do projeto</w:t>
+            </w:r>
+          </w:p>
+        </w:tc>
+        <w:tc>
+          <w:tcPr>
+            <w:tcW w:w="855" w:type="dxa"/>
+            <w:tcBorders>
+              <w:start w:val="single" w:sz="6" w:space="0" w:color="000000"/>
+              <w:bottom w:val="single" w:sz="6" w:space="0" w:color="000000"/>
+            </w:tcBorders>
+            <w:shd w:fill="EEEEEE" w:val="clear"/>
+            <w:vAlign w:val="center"/>
+          </w:tcPr>
+          <w:p>
+            <w:pPr>
+              <w:pStyle w:val="TableContents"/>
+              <w:widowControl w:val="false"/>
+              <w:jc w:val="center"/>
+              <w:rPr>
+                <w:rFonts w:ascii="Liberation Sans" w:hAnsi="Liberation Sans"/>
+                <w:b w:val="false"/>
+                <w:bCs w:val="false"/>
+                <w:i w:val="false"/>
+                <w:i w:val="false"/>
+                <w:iCs w:val="false"/>
+                <w:strike w:val="false"/>
+                <w:dstrike w:val="false"/>
+                <w:outline w:val="false"/>
+                <w:shadow w:val="false"/>
+                <w:color w:val="000000"/>
+                <w:sz w:val="24"/>
+                <w:szCs w:val="24"/>
+                <w:u w:val="none"/>
+              </w:rPr>
+            </w:pPr>
+            <w:r>
+              <w:rPr>
+                <w:rFonts w:ascii="Liberation Sans" w:hAnsi="Liberation Sans"/>
+                <w:b w:val="false"/>
+                <w:bCs w:val="false"/>
+                <w:i w:val="false"/>
+                <w:iCs w:val="false"/>
+                <w:strike w:val="false"/>
+                <w:dstrike w:val="false"/>
+                <w:outline w:val="false"/>
+                <w:shadow w:val="false"/>
+                <w:color w:val="000000"/>
+                <w:sz w:val="24"/>
+                <w:szCs w:val="24"/>
+                <w:u w:val="none"/>
+              </w:rPr>
+            </w:r>
+          </w:p>
+        </w:tc>
+        <w:tc>
+          <w:tcPr>
+            <w:tcW w:w="855" w:type="dxa"/>
+            <w:tcBorders>
+              <w:start w:val="single" w:sz="6" w:space="0" w:color="000000"/>
+              <w:bottom w:val="single" w:sz="6" w:space="0" w:color="000000"/>
+            </w:tcBorders>
+            <w:shd w:fill="EEEEEE" w:val="clear"/>
+            <w:vAlign w:val="center"/>
+          </w:tcPr>
+          <w:p>
+            <w:pPr>
+              <w:pStyle w:val="TableContents"/>
+              <w:widowControl w:val="false"/>
+              <w:jc w:val="center"/>
+              <w:rPr>
+                <w:rFonts w:ascii="Liberation Sans" w:hAnsi="Liberation Sans"/>
+                <w:b w:val="false"/>
+                <w:bCs w:val="false"/>
+                <w:i w:val="false"/>
+                <w:i w:val="false"/>
+                <w:iCs w:val="false"/>
+                <w:strike w:val="false"/>
+                <w:dstrike w:val="false"/>
+                <w:outline w:val="false"/>
+                <w:shadow w:val="false"/>
+                <w:color w:val="000000"/>
+                <w:sz w:val="24"/>
+                <w:szCs w:val="24"/>
+                <w:u w:val="none"/>
+              </w:rPr>
+            </w:pPr>
+            <w:r>
+              <w:rPr>
+                <w:rFonts w:ascii="Liberation Sans" w:hAnsi="Liberation Sans"/>
+                <w:b w:val="false"/>
+                <w:bCs w:val="false"/>
+                <w:i w:val="false"/>
+                <w:iCs w:val="false"/>
+                <w:strike w:val="false"/>
+                <w:dstrike w:val="false"/>
+                <w:outline w:val="false"/>
+                <w:shadow w:val="false"/>
+                <w:color w:val="000000"/>
+                <w:sz w:val="24"/>
+                <w:szCs w:val="24"/>
+                <w:u w:val="none"/>
+              </w:rPr>
+            </w:r>
+          </w:p>
+        </w:tc>
+        <w:tc>
+          <w:tcPr>
+            <w:tcW w:w="855" w:type="dxa"/>
+            <w:tcBorders>
+              <w:start w:val="single" w:sz="6" w:space="0" w:color="000000"/>
+              <w:bottom w:val="single" w:sz="6" w:space="0" w:color="000000"/>
+            </w:tcBorders>
+            <w:shd w:fill="EEEEEE" w:val="clear"/>
+            <w:vAlign w:val="center"/>
+          </w:tcPr>
+          <w:p>
+            <w:pPr>
+              <w:pStyle w:val="TableContents"/>
+              <w:widowControl w:val="false"/>
+              <w:jc w:val="center"/>
+              <w:rPr>
+                <w:rFonts w:ascii="Liberation Sans" w:hAnsi="Liberation Sans"/>
+                <w:b w:val="false"/>
+                <w:bCs w:val="false"/>
+                <w:i w:val="false"/>
+                <w:i w:val="false"/>
+                <w:iCs w:val="false"/>
+                <w:strike w:val="false"/>
+                <w:dstrike w:val="false"/>
+                <w:outline w:val="false"/>
+                <w:shadow w:val="false"/>
+                <w:color w:val="000000"/>
+                <w:sz w:val="24"/>
+                <w:szCs w:val="24"/>
+                <w:u w:val="none"/>
+              </w:rPr>
+            </w:pPr>
+            <w:r>
+              <w:rPr>
+                <w:rFonts w:ascii="Liberation Sans" w:hAnsi="Liberation Sans"/>
+                <w:b w:val="false"/>
+                <w:bCs w:val="false"/>
+                <w:i w:val="false"/>
+                <w:iCs w:val="false"/>
+                <w:strike w:val="false"/>
+                <w:dstrike w:val="false"/>
+                <w:outline w:val="false"/>
+                <w:shadow w:val="false"/>
+                <w:color w:val="000000"/>
+                <w:sz w:val="24"/>
+                <w:szCs w:val="24"/>
+                <w:u w:val="none"/>
+              </w:rPr>
+            </w:r>
+          </w:p>
+        </w:tc>
+        <w:tc>
+          <w:tcPr>
+            <w:tcW w:w="840" w:type="dxa"/>
+            <w:tcBorders>
+              <w:start w:val="single" w:sz="6" w:space="0" w:color="000000"/>
+              <w:bottom w:val="single" w:sz="6" w:space="0" w:color="000000"/>
+            </w:tcBorders>
+            <w:shd w:fill="EEEEEE" w:val="clear"/>
+            <w:vAlign w:val="center"/>
+          </w:tcPr>
+          <w:p>
+            <w:pPr>
+              <w:pStyle w:val="TableContents"/>
+              <w:widowControl w:val="false"/>
+              <w:jc w:val="center"/>
+              <w:rPr>
+                <w:rFonts w:ascii="Liberation Sans" w:hAnsi="Liberation Sans"/>
+                <w:b w:val="false"/>
+                <w:bCs w:val="false"/>
+                <w:i w:val="false"/>
+                <w:i w:val="false"/>
+                <w:iCs w:val="false"/>
+                <w:strike w:val="false"/>
+                <w:dstrike w:val="false"/>
+                <w:outline w:val="false"/>
+                <w:shadow w:val="false"/>
+                <w:color w:val="000000"/>
+                <w:sz w:val="24"/>
+                <w:szCs w:val="24"/>
+                <w:u w:val="none"/>
+              </w:rPr>
+            </w:pPr>
+            <w:r>
+              <w:rPr>
+                <w:rFonts w:ascii="Liberation Sans" w:hAnsi="Liberation Sans"/>
+                <w:b w:val="false"/>
+                <w:bCs w:val="false"/>
+                <w:i w:val="false"/>
+                <w:iCs w:val="false"/>
+                <w:strike w:val="false"/>
+                <w:dstrike w:val="false"/>
+                <w:outline w:val="false"/>
+                <w:shadow w:val="false"/>
+                <w:color w:val="000000"/>
+                <w:sz w:val="24"/>
+                <w:szCs w:val="24"/>
+                <w:u w:val="none"/>
+              </w:rPr>
+            </w:r>
+          </w:p>
+        </w:tc>
+        <w:tc>
+          <w:tcPr>
+            <w:tcW w:w="855" w:type="dxa"/>
+            <w:tcBorders>
+              <w:start w:val="single" w:sz="6" w:space="0" w:color="000000"/>
+              <w:bottom w:val="single" w:sz="6" w:space="0" w:color="000000"/>
+            </w:tcBorders>
+            <w:shd w:fill="EEEEEE" w:val="clear"/>
+            <w:vAlign w:val="center"/>
+          </w:tcPr>
+          <w:p>
+            <w:pPr>
+              <w:pStyle w:val="TableContents"/>
+              <w:widowControl w:val="false"/>
+              <w:jc w:val="center"/>
+              <w:rPr>
+                <w:sz w:val="24"/>
+                <w:szCs w:val="24"/>
+              </w:rPr>
+            </w:pPr>
+            <w:r>
+              <w:rPr>
+                <w:rFonts w:ascii="Liberation Sans" w:hAnsi="Liberation Sans"/>
+                <w:b w:val="false"/>
+                <w:bCs w:val="false"/>
+                <w:i w:val="false"/>
+                <w:iCs w:val="false"/>
+                <w:strike w:val="false"/>
+                <w:dstrike w:val="false"/>
+                <w:outline w:val="false"/>
+                <w:shadow w:val="false"/>
+                <w:color w:val="000000"/>
+                <w:sz w:val="24"/>
+                <w:szCs w:val="24"/>
+                <w:u w:val="none"/>
+              </w:rPr>
+              <w:t>X</w:t>
+            </w:r>
+          </w:p>
+        </w:tc>
+        <w:tc>
+          <w:tcPr>
+            <w:tcW w:w="845" w:type="dxa"/>
+            <w:tcBorders>
+              <w:start w:val="single" w:sz="6" w:space="0" w:color="000000"/>
+              <w:bottom w:val="single" w:sz="6" w:space="0" w:color="000000"/>
+            </w:tcBorders>
+            <w:shd w:fill="EEEEEE" w:val="clear"/>
+            <w:vAlign w:val="center"/>
+          </w:tcPr>
+          <w:p>
+            <w:pPr>
+              <w:pStyle w:val="TableContents"/>
+              <w:widowControl w:val="false"/>
+              <w:jc w:val="center"/>
+              <w:rPr>
+                <w:sz w:val="24"/>
+                <w:szCs w:val="24"/>
+              </w:rPr>
+            </w:pPr>
+            <w:r>
+              <w:rPr>
+                <w:rFonts w:ascii="Liberation Sans" w:hAnsi="Liberation Sans"/>
+                <w:b w:val="false"/>
+                <w:bCs w:val="false"/>
+                <w:i w:val="false"/>
+                <w:iCs w:val="false"/>
+                <w:strike w:val="false"/>
+                <w:dstrike w:val="false"/>
+                <w:outline w:val="false"/>
+                <w:shadow w:val="false"/>
+                <w:color w:val="000000"/>
+                <w:sz w:val="24"/>
+                <w:szCs w:val="24"/>
+                <w:u w:val="none"/>
+              </w:rPr>
+              <w:t>X</w:t>
+            </w:r>
+          </w:p>
+        </w:tc>
+        <w:tc>
+          <w:tcPr>
+            <w:tcW w:w="850" w:type="dxa"/>
+            <w:tcBorders>
+              <w:start w:val="single" w:sz="6" w:space="0" w:color="000000"/>
+              <w:bottom w:val="single" w:sz="6" w:space="0" w:color="000000"/>
+              <w:end w:val="single" w:sz="6" w:space="0" w:color="000000"/>
+            </w:tcBorders>
+            <w:shd w:fill="EEEEEE" w:val="clear"/>
+            <w:vAlign w:val="center"/>
+          </w:tcPr>
+          <w:p>
+            <w:pPr>
+              <w:pStyle w:val="TableContents"/>
+              <w:widowControl w:val="false"/>
+              <w:jc w:val="center"/>
+              <w:rPr>
+                <w:rFonts w:ascii="Liberation Sans" w:hAnsi="Liberation Sans"/>
+                <w:b w:val="false"/>
+                <w:bCs w:val="false"/>
+                <w:i w:val="false"/>
+                <w:i w:val="false"/>
+                <w:iCs w:val="false"/>
+                <w:strike w:val="false"/>
+                <w:dstrike w:val="false"/>
+                <w:outline w:val="false"/>
+                <w:shadow w:val="false"/>
+                <w:color w:val="000000"/>
+                <w:sz w:val="24"/>
+                <w:szCs w:val="24"/>
+                <w:u w:val="none"/>
+              </w:rPr>
+            </w:pPr>
+            <w:r>
+              <w:rPr>
+                <w:rFonts w:ascii="Liberation Sans" w:hAnsi="Liberation Sans"/>
+                <w:b w:val="false"/>
+                <w:bCs w:val="false"/>
+                <w:i w:val="false"/>
+                <w:iCs w:val="false"/>
+                <w:strike w:val="false"/>
+                <w:dstrike w:val="false"/>
+                <w:outline w:val="false"/>
+                <w:shadow w:val="false"/>
+                <w:color w:val="000000"/>
+                <w:sz w:val="24"/>
+                <w:szCs w:val="24"/>
+                <w:u w:val="none"/>
+              </w:rPr>
+            </w:r>
+          </w:p>
+        </w:tc>
+      </w:tr>
+      <w:tr>
+        <w:trPr/>
+        <w:tc>
+          <w:tcPr>
+            <w:tcW w:w="4305" w:type="dxa"/>
+            <w:tcBorders>
+              <w:start w:val="single" w:sz="4" w:space="0" w:color="000000"/>
+              <w:bottom w:val="single" w:sz="4" w:space="0" w:color="000000"/>
+            </w:tcBorders>
+            <w:vAlign w:val="center"/>
+          </w:tcPr>
+          <w:p>
+            <w:pPr>
+              <w:pStyle w:val="TableContents"/>
+              <w:widowControl w:val="false"/>
+              <w:jc w:val="start"/>
+              <w:rPr>
+                <w:b/>
+                <w:bCs/>
+              </w:rPr>
+            </w:pPr>
+            <w:r>
+              <w:rPr>
+                <w:b/>
+                <w:bCs/>
+                <w:i w:val="false"/>
+                <w:iCs w:val="false"/>
+                <w:strike w:val="false"/>
+                <w:dstrike w:val="false"/>
+                <w:outline w:val="false"/>
+                <w:shadow w:val="false"/>
+                <w:color w:val="000000"/>
+                <w:sz w:val="20"/>
+                <w:szCs w:val="20"/>
+                <w:u w:val="none"/>
+              </w:rPr>
+              <w:t>Migração de banco de dados local para MySQL</w:t>
+            </w:r>
+          </w:p>
+        </w:tc>
+        <w:tc>
+          <w:tcPr>
+            <w:tcW w:w="855" w:type="dxa"/>
+            <w:tcBorders>
+              <w:start w:val="single" w:sz="6" w:space="0" w:color="000000"/>
+              <w:bottom w:val="single" w:sz="6" w:space="0" w:color="000000"/>
+            </w:tcBorders>
+            <w:shd w:fill="EEEEEE" w:val="clear"/>
+            <w:vAlign w:val="center"/>
+          </w:tcPr>
+          <w:p>
+            <w:pPr>
+              <w:pStyle w:val="TableContents"/>
+              <w:widowControl w:val="false"/>
+              <w:jc w:val="center"/>
+              <w:rPr>
+                <w:rFonts w:ascii="Liberation Sans" w:hAnsi="Liberation Sans"/>
+                <w:b w:val="false"/>
+                <w:bCs w:val="false"/>
+                <w:i w:val="false"/>
+                <w:i w:val="false"/>
+                <w:iCs w:val="false"/>
+                <w:strike w:val="false"/>
+                <w:dstrike w:val="false"/>
+                <w:outline w:val="false"/>
+                <w:shadow w:val="false"/>
+                <w:color w:val="000000"/>
+                <w:sz w:val="24"/>
+                <w:szCs w:val="24"/>
+                <w:u w:val="none"/>
+              </w:rPr>
+            </w:pPr>
+            <w:r>
+              <w:rPr>
+                <w:rFonts w:ascii="Liberation Sans" w:hAnsi="Liberation Sans"/>
+                <w:b w:val="false"/>
+                <w:bCs w:val="false"/>
+                <w:i w:val="false"/>
+                <w:iCs w:val="false"/>
+                <w:strike w:val="false"/>
+                <w:dstrike w:val="false"/>
+                <w:outline w:val="false"/>
+                <w:shadow w:val="false"/>
+                <w:color w:val="000000"/>
+                <w:sz w:val="24"/>
+                <w:szCs w:val="24"/>
+                <w:u w:val="none"/>
+              </w:rPr>
+            </w:r>
+          </w:p>
+        </w:tc>
+        <w:tc>
+          <w:tcPr>
+            <w:tcW w:w="855" w:type="dxa"/>
+            <w:tcBorders>
+              <w:start w:val="single" w:sz="6" w:space="0" w:color="000000"/>
+              <w:bottom w:val="single" w:sz="6" w:space="0" w:color="000000"/>
+            </w:tcBorders>
+            <w:shd w:fill="EEEEEE" w:val="clear"/>
+            <w:vAlign w:val="center"/>
+          </w:tcPr>
+          <w:p>
+            <w:pPr>
+              <w:pStyle w:val="TableContents"/>
+              <w:widowControl w:val="false"/>
+              <w:jc w:val="center"/>
+              <w:rPr>
+                <w:rFonts w:ascii="Liberation Sans" w:hAnsi="Liberation Sans"/>
+                <w:b w:val="false"/>
+                <w:bCs w:val="false"/>
+                <w:i w:val="false"/>
+                <w:i w:val="false"/>
+                <w:iCs w:val="false"/>
+                <w:strike w:val="false"/>
+                <w:dstrike w:val="false"/>
+                <w:outline w:val="false"/>
+                <w:shadow w:val="false"/>
+                <w:color w:val="000000"/>
+                <w:sz w:val="24"/>
+                <w:szCs w:val="24"/>
+                <w:u w:val="none"/>
+              </w:rPr>
+            </w:pPr>
+            <w:r>
+              <w:rPr>
+                <w:rFonts w:ascii="Liberation Sans" w:hAnsi="Liberation Sans"/>
+                <w:b w:val="false"/>
+                <w:bCs w:val="false"/>
+                <w:i w:val="false"/>
+                <w:iCs w:val="false"/>
+                <w:strike w:val="false"/>
+                <w:dstrike w:val="false"/>
+                <w:outline w:val="false"/>
+                <w:shadow w:val="false"/>
+                <w:color w:val="000000"/>
+                <w:sz w:val="24"/>
+                <w:szCs w:val="24"/>
+                <w:u w:val="none"/>
+              </w:rPr>
+            </w:r>
+          </w:p>
+        </w:tc>
+        <w:tc>
+          <w:tcPr>
+            <w:tcW w:w="855" w:type="dxa"/>
+            <w:tcBorders>
+              <w:start w:val="single" w:sz="6" w:space="0" w:color="000000"/>
+              <w:bottom w:val="single" w:sz="6" w:space="0" w:color="000000"/>
+            </w:tcBorders>
+            <w:shd w:fill="EEEEEE" w:val="clear"/>
+            <w:vAlign w:val="center"/>
+          </w:tcPr>
+          <w:p>
+            <w:pPr>
+              <w:pStyle w:val="TableContents"/>
+              <w:widowControl w:val="false"/>
+              <w:jc w:val="center"/>
+              <w:rPr>
+                <w:rFonts w:ascii="Liberation Sans" w:hAnsi="Liberation Sans"/>
+                <w:b w:val="false"/>
+                <w:bCs w:val="false"/>
+                <w:i w:val="false"/>
+                <w:i w:val="false"/>
+                <w:iCs w:val="false"/>
+                <w:strike w:val="false"/>
+                <w:dstrike w:val="false"/>
+                <w:outline w:val="false"/>
+                <w:shadow w:val="false"/>
+                <w:color w:val="000000"/>
+                <w:sz w:val="24"/>
+                <w:szCs w:val="24"/>
+                <w:u w:val="none"/>
+              </w:rPr>
+            </w:pPr>
+            <w:r>
+              <w:rPr>
+                <w:rFonts w:ascii="Liberation Sans" w:hAnsi="Liberation Sans"/>
+                <w:b w:val="false"/>
+                <w:bCs w:val="false"/>
+                <w:i w:val="false"/>
+                <w:iCs w:val="false"/>
+                <w:strike w:val="false"/>
+                <w:dstrike w:val="false"/>
+                <w:outline w:val="false"/>
+                <w:shadow w:val="false"/>
+                <w:color w:val="000000"/>
+                <w:sz w:val="24"/>
+                <w:szCs w:val="24"/>
+                <w:u w:val="none"/>
+              </w:rPr>
+            </w:r>
+          </w:p>
+        </w:tc>
+        <w:tc>
+          <w:tcPr>
+            <w:tcW w:w="840" w:type="dxa"/>
+            <w:tcBorders>
+              <w:start w:val="single" w:sz="6" w:space="0" w:color="000000"/>
+              <w:bottom w:val="single" w:sz="6" w:space="0" w:color="000000"/>
+            </w:tcBorders>
+            <w:shd w:fill="EEEEEE" w:val="clear"/>
+            <w:vAlign w:val="center"/>
+          </w:tcPr>
+          <w:p>
+            <w:pPr>
+              <w:pStyle w:val="TableContents"/>
+              <w:widowControl w:val="false"/>
+              <w:jc w:val="center"/>
+              <w:rPr>
+                <w:rFonts w:ascii="Liberation Sans" w:hAnsi="Liberation Sans"/>
+                <w:b w:val="false"/>
+                <w:bCs w:val="false"/>
+                <w:i w:val="false"/>
+                <w:i w:val="false"/>
+                <w:iCs w:val="false"/>
+                <w:strike w:val="false"/>
+                <w:dstrike w:val="false"/>
+                <w:outline w:val="false"/>
+                <w:shadow w:val="false"/>
+                <w:color w:val="000000"/>
+                <w:sz w:val="24"/>
+                <w:szCs w:val="24"/>
+                <w:u w:val="none"/>
+              </w:rPr>
+            </w:pPr>
+            <w:r>
+              <w:rPr>
+                <w:rFonts w:ascii="Liberation Sans" w:hAnsi="Liberation Sans"/>
+                <w:b w:val="false"/>
+                <w:bCs w:val="false"/>
+                <w:i w:val="false"/>
+                <w:iCs w:val="false"/>
+                <w:strike w:val="false"/>
+                <w:dstrike w:val="false"/>
+                <w:outline w:val="false"/>
+                <w:shadow w:val="false"/>
+                <w:color w:val="000000"/>
+                <w:sz w:val="24"/>
+                <w:szCs w:val="24"/>
+                <w:u w:val="none"/>
+              </w:rPr>
+            </w:r>
+          </w:p>
+        </w:tc>
+        <w:tc>
+          <w:tcPr>
+            <w:tcW w:w="855" w:type="dxa"/>
+            <w:tcBorders>
+              <w:start w:val="single" w:sz="6" w:space="0" w:color="000000"/>
+              <w:bottom w:val="single" w:sz="6" w:space="0" w:color="000000"/>
+            </w:tcBorders>
+            <w:shd w:fill="EEEEEE" w:val="clear"/>
+            <w:vAlign w:val="center"/>
+          </w:tcPr>
+          <w:p>
+            <w:pPr>
+              <w:pStyle w:val="TableContents"/>
+              <w:widowControl w:val="false"/>
+              <w:jc w:val="center"/>
+              <w:rPr>
+                <w:rFonts w:ascii="Liberation Sans" w:hAnsi="Liberation Sans"/>
+                <w:b w:val="false"/>
+                <w:bCs w:val="false"/>
+                <w:i w:val="false"/>
+                <w:i w:val="false"/>
+                <w:iCs w:val="false"/>
+                <w:strike w:val="false"/>
+                <w:dstrike w:val="false"/>
+                <w:outline w:val="false"/>
+                <w:shadow w:val="false"/>
+                <w:color w:val="000000"/>
+                <w:sz w:val="24"/>
+                <w:szCs w:val="24"/>
+                <w:u w:val="none"/>
+              </w:rPr>
+            </w:pPr>
+            <w:r>
+              <w:rPr>
+                <w:rFonts w:ascii="Liberation Sans" w:hAnsi="Liberation Sans"/>
+                <w:b w:val="false"/>
+                <w:bCs w:val="false"/>
+                <w:i w:val="false"/>
+                <w:iCs w:val="false"/>
+                <w:strike w:val="false"/>
+                <w:dstrike w:val="false"/>
+                <w:outline w:val="false"/>
+                <w:shadow w:val="false"/>
+                <w:color w:val="000000"/>
+                <w:sz w:val="24"/>
+                <w:szCs w:val="24"/>
+                <w:u w:val="none"/>
+              </w:rPr>
+            </w:r>
+          </w:p>
+        </w:tc>
+        <w:tc>
+          <w:tcPr>
+            <w:tcW w:w="845" w:type="dxa"/>
+            <w:tcBorders>
+              <w:start w:val="single" w:sz="6" w:space="0" w:color="000000"/>
+              <w:bottom w:val="single" w:sz="6" w:space="0" w:color="000000"/>
+            </w:tcBorders>
+            <w:shd w:fill="EEEEEE" w:val="clear"/>
+            <w:vAlign w:val="center"/>
+          </w:tcPr>
+          <w:p>
+            <w:pPr>
+              <w:pStyle w:val="TableContents"/>
+              <w:widowControl w:val="false"/>
+              <w:jc w:val="center"/>
+              <w:rPr>
+                <w:sz w:val="24"/>
+                <w:szCs w:val="24"/>
+              </w:rPr>
+            </w:pPr>
+            <w:r>
+              <w:rPr>
+                <w:rFonts w:ascii="Liberation Sans" w:hAnsi="Liberation Sans"/>
+                <w:b w:val="false"/>
+                <w:bCs w:val="false"/>
+                <w:i w:val="false"/>
+                <w:iCs w:val="false"/>
+                <w:strike w:val="false"/>
+                <w:dstrike w:val="false"/>
+                <w:outline w:val="false"/>
+                <w:shadow w:val="false"/>
+                <w:color w:val="000000"/>
+                <w:sz w:val="24"/>
+                <w:szCs w:val="24"/>
+                <w:u w:val="none"/>
+              </w:rPr>
+              <w:t>X</w:t>
+            </w:r>
+          </w:p>
+        </w:tc>
+        <w:tc>
+          <w:tcPr>
+            <w:tcW w:w="850" w:type="dxa"/>
+            <w:tcBorders>
+              <w:start w:val="single" w:sz="6" w:space="0" w:color="000000"/>
+              <w:bottom w:val="single" w:sz="6" w:space="0" w:color="000000"/>
+              <w:end w:val="single" w:sz="6" w:space="0" w:color="000000"/>
+            </w:tcBorders>
+            <w:shd w:fill="EEEEEE" w:val="clear"/>
+            <w:vAlign w:val="center"/>
+          </w:tcPr>
+          <w:p>
+            <w:pPr>
+              <w:pStyle w:val="TableContents"/>
+              <w:widowControl w:val="false"/>
+              <w:jc w:val="center"/>
+              <w:rPr>
+                <w:sz w:val="24"/>
+                <w:szCs w:val="24"/>
+              </w:rPr>
+            </w:pPr>
+            <w:r>
+              <w:rPr>
+                <w:rFonts w:ascii="Liberation Sans" w:hAnsi="Liberation Sans"/>
+                <w:b w:val="false"/>
+                <w:bCs w:val="false"/>
+                <w:i w:val="false"/>
+                <w:iCs w:val="false"/>
+                <w:strike w:val="false"/>
+                <w:dstrike w:val="false"/>
+                <w:outline w:val="false"/>
+                <w:shadow w:val="false"/>
+                <w:color w:val="000000"/>
+                <w:sz w:val="24"/>
+                <w:szCs w:val="24"/>
+                <w:u w:val="none"/>
+              </w:rPr>
+              <w:t>X</w:t>
+            </w:r>
+          </w:p>
+        </w:tc>
+      </w:tr>
+      <w:tr>
+        <w:trPr/>
+        <w:tc>
+          <w:tcPr>
+            <w:tcW w:w="4305" w:type="dxa"/>
+            <w:tcBorders>
+              <w:start w:val="single" w:sz="4" w:space="0" w:color="000000"/>
+              <w:bottom w:val="single" w:sz="4" w:space="0" w:color="000000"/>
+            </w:tcBorders>
+            <w:vAlign w:val="center"/>
+          </w:tcPr>
+          <w:p>
+            <w:pPr>
+              <w:pStyle w:val="TableContents"/>
+              <w:widowControl w:val="false"/>
+              <w:jc w:val="start"/>
+              <w:rPr>
+                <w:b/>
+                <w:bCs/>
+              </w:rPr>
+            </w:pPr>
+            <w:r>
+              <w:rPr>
+                <w:b/>
+                <w:bCs/>
+                <w:i w:val="false"/>
+                <w:iCs w:val="false"/>
+                <w:strike w:val="false"/>
+                <w:dstrike w:val="false"/>
+                <w:outline w:val="false"/>
+                <w:shadow w:val="false"/>
+                <w:color w:val="000000"/>
+                <w:sz w:val="20"/>
+                <w:szCs w:val="20"/>
+                <w:u w:val="none"/>
+              </w:rPr>
+              <w:t>Implementação do projeto no servidor da AWS</w:t>
+            </w:r>
+          </w:p>
+        </w:tc>
+        <w:tc>
+          <w:tcPr>
+            <w:tcW w:w="855" w:type="dxa"/>
+            <w:tcBorders>
+              <w:start w:val="single" w:sz="6" w:space="0" w:color="000000"/>
+              <w:bottom w:val="single" w:sz="6" w:space="0" w:color="000000"/>
+            </w:tcBorders>
+            <w:shd w:fill="EEEEEE" w:val="clear"/>
+            <w:vAlign w:val="center"/>
+          </w:tcPr>
+          <w:p>
+            <w:pPr>
+              <w:pStyle w:val="TableContents"/>
+              <w:widowControl w:val="false"/>
+              <w:jc w:val="center"/>
+              <w:rPr>
+                <w:rFonts w:ascii="Liberation Sans" w:hAnsi="Liberation Sans"/>
+                <w:b w:val="false"/>
+                <w:bCs w:val="false"/>
+                <w:i w:val="false"/>
+                <w:i w:val="false"/>
+                <w:iCs w:val="false"/>
+                <w:strike w:val="false"/>
+                <w:dstrike w:val="false"/>
+                <w:outline w:val="false"/>
+                <w:shadow w:val="false"/>
+                <w:color w:val="000000"/>
+                <w:sz w:val="24"/>
+                <w:szCs w:val="24"/>
+                <w:u w:val="none"/>
+              </w:rPr>
+            </w:pPr>
+            <w:r>
+              <w:rPr>
+                <w:rFonts w:ascii="Liberation Sans" w:hAnsi="Liberation Sans"/>
+                <w:b w:val="false"/>
+                <w:bCs w:val="false"/>
+                <w:i w:val="false"/>
+                <w:iCs w:val="false"/>
+                <w:strike w:val="false"/>
+                <w:dstrike w:val="false"/>
+                <w:outline w:val="false"/>
+                <w:shadow w:val="false"/>
+                <w:color w:val="000000"/>
+                <w:sz w:val="24"/>
+                <w:szCs w:val="24"/>
+                <w:u w:val="none"/>
+              </w:rPr>
+            </w:r>
+          </w:p>
+        </w:tc>
+        <w:tc>
+          <w:tcPr>
+            <w:tcW w:w="855" w:type="dxa"/>
+            <w:tcBorders>
+              <w:start w:val="single" w:sz="6" w:space="0" w:color="000000"/>
+              <w:bottom w:val="single" w:sz="6" w:space="0" w:color="000000"/>
+            </w:tcBorders>
+            <w:shd w:fill="EEEEEE" w:val="clear"/>
+            <w:vAlign w:val="center"/>
+          </w:tcPr>
+          <w:p>
+            <w:pPr>
+              <w:pStyle w:val="TableContents"/>
+              <w:widowControl w:val="false"/>
+              <w:jc w:val="center"/>
+              <w:rPr>
+                <w:rFonts w:ascii="Liberation Sans" w:hAnsi="Liberation Sans"/>
+                <w:b w:val="false"/>
+                <w:bCs w:val="false"/>
+                <w:i w:val="false"/>
+                <w:i w:val="false"/>
+                <w:iCs w:val="false"/>
+                <w:strike w:val="false"/>
+                <w:dstrike w:val="false"/>
+                <w:outline w:val="false"/>
+                <w:shadow w:val="false"/>
+                <w:color w:val="000000"/>
+                <w:sz w:val="24"/>
+                <w:szCs w:val="24"/>
+                <w:u w:val="none"/>
+              </w:rPr>
+            </w:pPr>
+            <w:r>
+              <w:rPr>
+                <w:rFonts w:ascii="Liberation Sans" w:hAnsi="Liberation Sans"/>
+                <w:b w:val="false"/>
+                <w:bCs w:val="false"/>
+                <w:i w:val="false"/>
+                <w:iCs w:val="false"/>
+                <w:strike w:val="false"/>
+                <w:dstrike w:val="false"/>
+                <w:outline w:val="false"/>
+                <w:shadow w:val="false"/>
+                <w:color w:val="000000"/>
+                <w:sz w:val="24"/>
+                <w:szCs w:val="24"/>
+                <w:u w:val="none"/>
+              </w:rPr>
+            </w:r>
+          </w:p>
+        </w:tc>
+        <w:tc>
+          <w:tcPr>
+            <w:tcW w:w="855" w:type="dxa"/>
+            <w:tcBorders>
+              <w:start w:val="single" w:sz="6" w:space="0" w:color="000000"/>
+              <w:bottom w:val="single" w:sz="6" w:space="0" w:color="000000"/>
+            </w:tcBorders>
+            <w:shd w:fill="EEEEEE" w:val="clear"/>
+            <w:vAlign w:val="center"/>
+          </w:tcPr>
+          <w:p>
+            <w:pPr>
+              <w:pStyle w:val="TableContents"/>
+              <w:widowControl w:val="false"/>
+              <w:jc w:val="center"/>
+              <w:rPr>
+                <w:rFonts w:ascii="Liberation Sans" w:hAnsi="Liberation Sans"/>
+                <w:b w:val="false"/>
+                <w:bCs w:val="false"/>
+                <w:i w:val="false"/>
+                <w:i w:val="false"/>
+                <w:iCs w:val="false"/>
+                <w:strike w:val="false"/>
+                <w:dstrike w:val="false"/>
+                <w:outline w:val="false"/>
+                <w:shadow w:val="false"/>
+                <w:color w:val="000000"/>
+                <w:sz w:val="24"/>
+                <w:szCs w:val="24"/>
+                <w:u w:val="none"/>
+              </w:rPr>
+            </w:pPr>
+            <w:r>
+              <w:rPr>
+                <w:rFonts w:ascii="Liberation Sans" w:hAnsi="Liberation Sans"/>
+                <w:b w:val="false"/>
+                <w:bCs w:val="false"/>
+                <w:i w:val="false"/>
+                <w:iCs w:val="false"/>
+                <w:strike w:val="false"/>
+                <w:dstrike w:val="false"/>
+                <w:outline w:val="false"/>
+                <w:shadow w:val="false"/>
+                <w:color w:val="000000"/>
+                <w:sz w:val="24"/>
+                <w:szCs w:val="24"/>
+                <w:u w:val="none"/>
+              </w:rPr>
+            </w:r>
+          </w:p>
+        </w:tc>
+        <w:tc>
+          <w:tcPr>
+            <w:tcW w:w="840" w:type="dxa"/>
+            <w:tcBorders>
+              <w:start w:val="single" w:sz="6" w:space="0" w:color="000000"/>
+              <w:bottom w:val="single" w:sz="6" w:space="0" w:color="000000"/>
+            </w:tcBorders>
+            <w:shd w:fill="EEEEEE" w:val="clear"/>
+            <w:vAlign w:val="center"/>
+          </w:tcPr>
+          <w:p>
+            <w:pPr>
+              <w:pStyle w:val="TableContents"/>
+              <w:widowControl w:val="false"/>
+              <w:jc w:val="center"/>
+              <w:rPr>
+                <w:rFonts w:ascii="Liberation Sans" w:hAnsi="Liberation Sans"/>
+                <w:b w:val="false"/>
+                <w:bCs w:val="false"/>
+                <w:i w:val="false"/>
+                <w:i w:val="false"/>
+                <w:iCs w:val="false"/>
+                <w:strike w:val="false"/>
+                <w:dstrike w:val="false"/>
+                <w:outline w:val="false"/>
+                <w:shadow w:val="false"/>
+                <w:color w:val="000000"/>
+                <w:sz w:val="24"/>
+                <w:szCs w:val="24"/>
+                <w:u w:val="none"/>
+              </w:rPr>
+            </w:pPr>
+            <w:r>
+              <w:rPr>
+                <w:rFonts w:ascii="Liberation Sans" w:hAnsi="Liberation Sans"/>
+                <w:b w:val="false"/>
+                <w:bCs w:val="false"/>
+                <w:i w:val="false"/>
+                <w:iCs w:val="false"/>
+                <w:strike w:val="false"/>
+                <w:dstrike w:val="false"/>
+                <w:outline w:val="false"/>
+                <w:shadow w:val="false"/>
+                <w:color w:val="000000"/>
+                <w:sz w:val="24"/>
+                <w:szCs w:val="24"/>
+                <w:u w:val="none"/>
+              </w:rPr>
+            </w:r>
+          </w:p>
+        </w:tc>
+        <w:tc>
+          <w:tcPr>
+            <w:tcW w:w="855" w:type="dxa"/>
+            <w:tcBorders>
+              <w:start w:val="single" w:sz="6" w:space="0" w:color="000000"/>
+              <w:bottom w:val="single" w:sz="6" w:space="0" w:color="000000"/>
+            </w:tcBorders>
+            <w:shd w:fill="EEEEEE" w:val="clear"/>
+            <w:vAlign w:val="center"/>
+          </w:tcPr>
+          <w:p>
+            <w:pPr>
+              <w:pStyle w:val="TableContents"/>
+              <w:widowControl w:val="false"/>
+              <w:jc w:val="center"/>
+              <w:rPr>
+                <w:rFonts w:ascii="Liberation Sans" w:hAnsi="Liberation Sans"/>
+                <w:b w:val="false"/>
+                <w:bCs w:val="false"/>
+                <w:i w:val="false"/>
+                <w:i w:val="false"/>
+                <w:iCs w:val="false"/>
+                <w:strike w:val="false"/>
+                <w:dstrike w:val="false"/>
+                <w:outline w:val="false"/>
+                <w:shadow w:val="false"/>
+                <w:color w:val="000000"/>
+                <w:sz w:val="24"/>
+                <w:szCs w:val="24"/>
+                <w:u w:val="none"/>
+              </w:rPr>
+            </w:pPr>
+            <w:r>
+              <w:rPr>
+                <w:rFonts w:ascii="Liberation Sans" w:hAnsi="Liberation Sans"/>
+                <w:b w:val="false"/>
+                <w:bCs w:val="false"/>
+                <w:i w:val="false"/>
+                <w:iCs w:val="false"/>
+                <w:strike w:val="false"/>
+                <w:dstrike w:val="false"/>
+                <w:outline w:val="false"/>
+                <w:shadow w:val="false"/>
+                <w:color w:val="000000"/>
+                <w:sz w:val="24"/>
+                <w:szCs w:val="24"/>
+                <w:u w:val="none"/>
+              </w:rPr>
+            </w:r>
+          </w:p>
+        </w:tc>
+        <w:tc>
+          <w:tcPr>
+            <w:tcW w:w="845" w:type="dxa"/>
+            <w:tcBorders>
+              <w:start w:val="single" w:sz="6" w:space="0" w:color="000000"/>
+              <w:bottom w:val="single" w:sz="6" w:space="0" w:color="000000"/>
+            </w:tcBorders>
+            <w:shd w:fill="EEEEEE" w:val="clear"/>
+            <w:vAlign w:val="center"/>
+          </w:tcPr>
+          <w:p>
+            <w:pPr>
+              <w:pStyle w:val="TableContents"/>
+              <w:widowControl w:val="false"/>
+              <w:jc w:val="center"/>
+              <w:rPr>
+                <w:sz w:val="24"/>
+                <w:szCs w:val="24"/>
+              </w:rPr>
+            </w:pPr>
+            <w:r>
+              <w:rPr>
+                <w:rFonts w:ascii="Liberation Sans" w:hAnsi="Liberation Sans"/>
+                <w:b w:val="false"/>
+                <w:bCs w:val="false"/>
+                <w:i w:val="false"/>
+                <w:iCs w:val="false"/>
+                <w:strike w:val="false"/>
+                <w:dstrike w:val="false"/>
+                <w:outline w:val="false"/>
+                <w:shadow w:val="false"/>
+                <w:color w:val="000000"/>
+                <w:sz w:val="24"/>
+                <w:szCs w:val="24"/>
+                <w:u w:val="none"/>
+              </w:rPr>
+              <w:t>X</w:t>
+            </w:r>
+          </w:p>
+        </w:tc>
+        <w:tc>
+          <w:tcPr>
+            <w:tcW w:w="850" w:type="dxa"/>
+            <w:tcBorders>
+              <w:start w:val="single" w:sz="6" w:space="0" w:color="000000"/>
+              <w:bottom w:val="single" w:sz="6" w:space="0" w:color="000000"/>
+              <w:end w:val="single" w:sz="6" w:space="0" w:color="000000"/>
+            </w:tcBorders>
+            <w:shd w:fill="EEEEEE" w:val="clear"/>
+            <w:vAlign w:val="center"/>
+          </w:tcPr>
+          <w:p>
+            <w:pPr>
+              <w:pStyle w:val="TableContents"/>
+              <w:widowControl w:val="false"/>
+              <w:jc w:val="center"/>
+              <w:rPr>
+                <w:sz w:val="24"/>
+                <w:szCs w:val="24"/>
+              </w:rPr>
+            </w:pPr>
+            <w:r>
+              <w:rPr>
+                <w:rFonts w:ascii="Liberation Sans" w:hAnsi="Liberation Sans"/>
+                <w:b w:val="false"/>
+                <w:bCs w:val="false"/>
+                <w:i w:val="false"/>
+                <w:iCs w:val="false"/>
+                <w:strike w:val="false"/>
+                <w:dstrike w:val="false"/>
+                <w:outline w:val="false"/>
+                <w:shadow w:val="false"/>
+                <w:color w:val="000000"/>
+                <w:sz w:val="24"/>
+                <w:szCs w:val="24"/>
+                <w:u w:val="none"/>
+              </w:rPr>
+              <w:t>X</w:t>
+            </w:r>
+          </w:p>
+        </w:tc>
+      </w:tr>
+    </w:tbl>
     <w:p>
       <w:pPr>
         <w:pStyle w:val="TextBody"/>
@@ -2692,6 +4881,7 @@
       <w:pgNumType w:fmt="decimal"/>
       <w:formProt w:val="false"/>
       <w:textDirection w:val="lrTb"/>
+      <w:docGrid w:type="default" w:linePitch="100" w:charSpace="0"/>
     </w:sectPr>
   </w:body>
 </w:document>
@@ -2711,7 +4901,6 @@
     </w:rPrDefault>
     <w:pPrDefault>
       <w:pPr>
-        <w:widowControl/>
         <w:suppressAutoHyphens w:val="true"/>
       </w:pPr>
     </w:pPrDefault>
@@ -2721,7 +4910,10 @@
     <w:qFormat/>
     <w:pPr>
       <w:widowControl/>
+      <w:suppressAutoHyphens w:val="true"/>
       <w:bidi w:val="0"/>
+      <w:spacing w:before="0" w:after="0"/>
+      <w:jc w:val="start"/>
     </w:pPr>
     <w:rPr>
       <w:rFonts w:ascii="Liberation Serif" w:hAnsi="Liberation Serif" w:eastAsia="NSimSun" w:cs="Arial"/>
@@ -2736,6 +4928,13 @@
     <w:name w:val="Hyperlink"/>
     <w:rPr>
       <w:color w:val="000080"/>
+      <w:u w:val="single"/>
+    </w:rPr>
+  </w:style>
+  <w:style w:type="character" w:styleId="VisitedInternetLink">
+    <w:name w:val="FollowedHyperlink"/>
+    <w:rPr>
+      <w:color w:val="800000"/>
       <w:u w:val="single"/>
     </w:rPr>
   </w:style>
@@ -2797,5 +4996,15 @@
       <w:rFonts w:cs="Arial"/>
     </w:rPr>
   </w:style>
+  <w:style w:type="paragraph" w:styleId="TableContents">
+    <w:name w:val="Table Contents"/>
+    <w:basedOn w:val="Normal"/>
+    <w:qFormat/>
+    <w:pPr>
+      <w:widowControl w:val="false"/>
+      <w:suppressLineNumbers/>
+    </w:pPr>
+    <w:rPr/>
+  </w:style>
 </w:styles>
 </file>
</xml_diff>